<commit_message>
Change cost type to int
</commit_message>
<xml_diff>
--- a/reports/student1/Entregable2/Informe de Analisis Individual.docx
+++ b/reports/student1/Entregable2/Informe de Analisis Individual.docx
@@ -2785,13 +2785,13 @@
         <w:tblLook w:val="0400" w:firstRow="0" w:lastRow="0" w:firstColumn="0" w:lastColumn="0" w:noHBand="0" w:noVBand="1"/>
       </w:tblPr>
       <w:tblGrid>
-        <w:gridCol w:w="4395"/>
-        <w:gridCol w:w="6663"/>
+        <w:gridCol w:w="5955"/>
+        <w:gridCol w:w="5103"/>
       </w:tblGrid>
       <w:tr>
         <w:tc>
           <w:tcPr>
-            <w:tcW w:w="4395" w:type="dxa"/>
+            <w:tcW w:w="5955" w:type="dxa"/>
             <w:tcBorders>
               <w:top w:val="single" w:sz="4" w:space="0" w:color="000000"/>
               <w:left w:val="single" w:sz="4" w:space="0" w:color="000000"/>
@@ -2821,7 +2821,7 @@
         </w:tc>
         <w:tc>
           <w:tcPr>
-            <w:tcW w:w="6663" w:type="dxa"/>
+            <w:tcW w:w="5103" w:type="dxa"/>
             <w:tcBorders>
               <w:top w:val="single" w:sz="4" w:space="0" w:color="000000"/>
               <w:left w:val="single" w:sz="4" w:space="0" w:color="000000"/>
@@ -2856,7 +2856,7 @@
         </w:trPr>
         <w:tc>
           <w:tcPr>
-            <w:tcW w:w="4395" w:type="dxa"/>
+            <w:tcW w:w="5955" w:type="dxa"/>
             <w:tcBorders>
               <w:top w:val="single" w:sz="4" w:space="0" w:color="000000"/>
               <w:left w:val="single" w:sz="4" w:space="0" w:color="000000"/>
@@ -2871,15 +2871,28 @@
                 <w:rFonts w:asciiTheme="majorHAnsi" w:hAnsiTheme="majorHAnsi" w:cstheme="majorHAnsi"/>
                 <w:b/>
                 <w:bCs/>
-              </w:rPr>
-            </w:pPr>
+                <w:lang w:val="en-US"/>
+              </w:rPr>
+            </w:pPr>
+            <w:proofErr w:type="spellStart"/>
             <w:r>
               <w:rPr>
                 <w:rFonts w:asciiTheme="majorHAnsi" w:hAnsiTheme="majorHAnsi" w:cstheme="majorHAnsi"/>
                 <w:b/>
                 <w:bCs/>
-              </w:rPr>
-              <w:t>Requisito 2</w:t>
+                <w:lang w:val="en-US"/>
+              </w:rPr>
+              <w:t>Requisito</w:t>
+            </w:r>
+            <w:proofErr w:type="spellEnd"/>
+            <w:r>
+              <w:rPr>
+                <w:rFonts w:asciiTheme="majorHAnsi" w:hAnsiTheme="majorHAnsi" w:cstheme="majorHAnsi"/>
+                <w:b/>
+                <w:bCs/>
+                <w:lang w:val="en-US"/>
+              </w:rPr>
+              <w:t xml:space="preserve"> 2</w:t>
             </w:r>
           </w:p>
           <w:p>
@@ -3031,7 +3044,7 @@
         </w:tc>
         <w:tc>
           <w:tcPr>
-            <w:tcW w:w="6663" w:type="dxa"/>
+            <w:tcW w:w="5103" w:type="dxa"/>
             <w:tcBorders>
               <w:top w:val="single" w:sz="4" w:space="0" w:color="000000"/>
               <w:left w:val="single" w:sz="4" w:space="0" w:color="000000"/>
@@ -3073,29 +3086,29 @@
               <w:spacing w:line="240" w:lineRule="auto"/>
               <w:rPr>
                 <w:rStyle w:val="Hyperlink"/>
-                <w:rFonts w:ascii="Montserrat" w:eastAsia="Montserrat" w:hAnsi="Montserrat" w:cs="Montserrat"/>
-              </w:rPr>
-            </w:pPr>
-            <w:r>
-              <w:rPr>
-                <w:rFonts w:ascii="Montserrat" w:eastAsia="Montserrat" w:hAnsi="Montserrat" w:cs="Montserrat"/>
+                <w:rFonts w:asciiTheme="majorHAnsi" w:eastAsia="Montserrat" w:hAnsiTheme="majorHAnsi" w:cstheme="majorHAnsi"/>
+              </w:rPr>
+            </w:pPr>
+            <w:r>
+              <w:rPr>
+                <w:rFonts w:asciiTheme="majorHAnsi" w:eastAsia="Montserrat" w:hAnsiTheme="majorHAnsi" w:cstheme="majorHAnsi"/>
               </w:rPr>
               <w:fldChar w:fldCharType="begin"/>
             </w:r>
             <w:r>
               <w:rPr>
-                <w:rFonts w:ascii="Montserrat" w:eastAsia="Montserrat" w:hAnsi="Montserrat" w:cs="Montserrat"/>
+                <w:rFonts w:asciiTheme="majorHAnsi" w:eastAsia="Montserrat" w:hAnsiTheme="majorHAnsi" w:cstheme="majorHAnsi"/>
               </w:rPr>
               <w:instrText>HYPERLINK "https://ev.us.es/webapps/discussionboard/do/message?action=list_messages&amp;course_id=_85092_1&amp;nav=discussion_board&amp;conf_id=_405265_1&amp;forum_id=_234042_1&amp;message_id=_403856_1"</w:instrText>
             </w:r>
             <w:r>
               <w:rPr>
-                <w:rFonts w:ascii="Montserrat" w:eastAsia="Montserrat" w:hAnsi="Montserrat" w:cs="Montserrat"/>
-              </w:rPr>
-            </w:r>
-            <w:r>
-              <w:rPr>
-                <w:rFonts w:ascii="Montserrat" w:eastAsia="Montserrat" w:hAnsi="Montserrat" w:cs="Montserrat"/>
+                <w:rFonts w:asciiTheme="majorHAnsi" w:eastAsia="Montserrat" w:hAnsiTheme="majorHAnsi" w:cstheme="majorHAnsi"/>
+              </w:rPr>
+            </w:r>
+            <w:r>
+              <w:rPr>
+                <w:rFonts w:asciiTheme="majorHAnsi" w:eastAsia="Montserrat" w:hAnsiTheme="majorHAnsi" w:cstheme="majorHAnsi"/>
               </w:rPr>
               <w:fldChar w:fldCharType="separate"/>
             </w:r>
@@ -3109,7 +3122,7 @@
             <w:r>
               <w:rPr>
                 <w:rStyle w:val="Hyperlink"/>
-                <w:rFonts w:ascii="Montserrat" w:eastAsia="Montserrat" w:hAnsi="Montserrat" w:cs="Montserrat"/>
+                <w:rFonts w:asciiTheme="majorHAnsi" w:eastAsia="Montserrat" w:hAnsiTheme="majorHAnsi" w:cstheme="majorHAnsi"/>
               </w:rPr>
               <w:t>Validación cliente</w:t>
             </w:r>
@@ -3120,12 +3133,12 @@
               <w:widowControl w:val="0"/>
               <w:spacing w:line="240" w:lineRule="auto"/>
               <w:rPr>
-                <w:rFonts w:ascii="Montserrat" w:eastAsia="Montserrat" w:hAnsi="Montserrat" w:cs="Montserrat"/>
-              </w:rPr>
-            </w:pPr>
-            <w:r>
-              <w:rPr>
-                <w:rFonts w:ascii="Montserrat" w:eastAsia="Montserrat" w:hAnsi="Montserrat" w:cs="Montserrat"/>
+                <w:rFonts w:asciiTheme="majorHAnsi" w:eastAsia="Montserrat" w:hAnsiTheme="majorHAnsi" w:cstheme="majorHAnsi"/>
+              </w:rPr>
+            </w:pPr>
+            <w:r>
+              <w:rPr>
+                <w:rFonts w:asciiTheme="majorHAnsi" w:eastAsia="Montserrat" w:hAnsiTheme="majorHAnsi" w:cstheme="majorHAnsi"/>
               </w:rPr>
               <w:fldChar w:fldCharType="end"/>
             </w:r>
@@ -3143,7 +3156,13 @@
               <w:rPr>
                 <w:rFonts w:asciiTheme="majorHAnsi" w:hAnsiTheme="majorHAnsi" w:cstheme="majorHAnsi"/>
               </w:rPr>
-              <w:t xml:space="preserve">La decisión tomada es el crear un nuevo atributo booleano </w:t>
+              <w:t>La decisión tomada es el cr</w:t>
+            </w:r>
+            <w:r>
+              <w:rPr>
+                <w:rFonts w:asciiTheme="majorHAnsi" w:hAnsiTheme="majorHAnsi" w:cstheme="majorHAnsi"/>
+              </w:rPr>
+              <w:t xml:space="preserve">ear un nuevo atributo booleano </w:t>
             </w:r>
             <w:proofErr w:type="spellStart"/>
             <w:r>
@@ -3158,149 +3177,518 @@
                 <w:rFonts w:asciiTheme="majorHAnsi" w:hAnsiTheme="majorHAnsi" w:cstheme="majorHAnsi"/>
               </w:rPr>
               <w:t xml:space="preserve"> que indique si el proyecto ha sido publicado o no. De esta manera, si un proyecto tiene errores, indicado por otro atributo booleano, el sistema impedirá que se publique el proyecto hasta que se solucionen.</w:t>
+            </w:r>
+          </w:p>
+        </w:tc>
+      </w:tr>
+      <w:tr>
+        <w:trPr>
+          <w:trHeight w:val="6122"/>
+        </w:trPr>
+        <w:tc>
+          <w:tcPr>
+            <w:tcW w:w="5955" w:type="dxa"/>
+            <w:tcBorders>
+              <w:top w:val="single" w:sz="4" w:space="0" w:color="000000"/>
+              <w:left w:val="single" w:sz="4" w:space="0" w:color="000000"/>
+              <w:bottom w:val="single" w:sz="4" w:space="0" w:color="000000"/>
+              <w:right w:val="single" w:sz="4" w:space="0" w:color="000000"/>
+            </w:tcBorders>
+          </w:tcPr>
+          <w:p>
+            <w:pPr>
+              <w:ind w:left="360" w:hanging="360"/>
+              <w:rPr>
+                <w:rFonts w:asciiTheme="majorHAnsi" w:hAnsiTheme="majorHAnsi" w:cstheme="majorHAnsi"/>
+                <w:b/>
+                <w:bCs/>
+                <w:lang w:val="en-US"/>
+              </w:rPr>
+            </w:pPr>
+            <w:proofErr w:type="spellStart"/>
+            <w:r>
+              <w:rPr>
+                <w:rFonts w:asciiTheme="majorHAnsi" w:hAnsiTheme="majorHAnsi" w:cstheme="majorHAnsi"/>
+                <w:b/>
+                <w:bCs/>
+                <w:lang w:val="en-US"/>
+              </w:rPr>
+              <w:t>Requisito</w:t>
+            </w:r>
+            <w:proofErr w:type="spellEnd"/>
+            <w:r>
+              <w:rPr>
+                <w:rFonts w:asciiTheme="majorHAnsi" w:hAnsiTheme="majorHAnsi" w:cstheme="majorHAnsi"/>
+                <w:b/>
+                <w:bCs/>
+                <w:lang w:val="en-US"/>
+              </w:rPr>
+              <w:t xml:space="preserve"> 2</w:t>
+            </w:r>
+          </w:p>
+          <w:p>
+            <w:pPr>
+              <w:pStyle w:val="ListParagraph"/>
+              <w:numPr>
+                <w:ilvl w:val="0"/>
+                <w:numId w:val="0"/>
+              </w:numPr>
+              <w:ind w:left="360"/>
+              <w:jc w:val="left"/>
+              <w:rPr>
+                <w:rFonts w:asciiTheme="majorHAnsi" w:hAnsiTheme="majorHAnsi" w:cstheme="majorHAnsi"/>
+              </w:rPr>
+            </w:pPr>
+            <w:r>
+              <w:rPr>
+                <w:rFonts w:asciiTheme="majorHAnsi" w:hAnsiTheme="majorHAnsi" w:cstheme="majorHAnsi"/>
+              </w:rPr>
+              <w:t xml:space="preserve">A </w:t>
+            </w:r>
+            <w:r>
+              <w:rPr>
+                <w:rFonts w:asciiTheme="majorHAnsi" w:hAnsiTheme="majorHAnsi" w:cstheme="majorHAnsi"/>
+                <w:b/>
+                <w:bCs/>
+              </w:rPr>
+              <w:t>project</w:t>
+            </w:r>
+            <w:r>
+              <w:rPr>
+                <w:rFonts w:asciiTheme="majorHAnsi" w:hAnsiTheme="majorHAnsi" w:cstheme="majorHAnsi"/>
+              </w:rPr>
+              <w:t xml:space="preserve"> aggregates several </w:t>
+            </w:r>
+            <w:r>
+              <w:rPr>
+                <w:rFonts w:asciiTheme="majorHAnsi" w:hAnsiTheme="majorHAnsi" w:cstheme="majorHAnsi"/>
+                <w:b/>
+                <w:bCs/>
+              </w:rPr>
+              <w:t>user stories</w:t>
+            </w:r>
+            <w:r>
+              <w:rPr>
+                <w:rFonts w:asciiTheme="majorHAnsi" w:hAnsiTheme="majorHAnsi" w:cstheme="majorHAnsi"/>
+              </w:rPr>
+              <w:t xml:space="preserve"> elicited by the same </w:t>
+            </w:r>
+            <w:r>
+              <w:rPr>
+                <w:rFonts w:asciiTheme="majorHAnsi" w:hAnsiTheme="majorHAnsi" w:cstheme="majorHAnsi"/>
+                <w:b/>
+                <w:bCs/>
+              </w:rPr>
+              <w:t>manager</w:t>
+            </w:r>
+            <w:r>
+              <w:rPr>
+                <w:rFonts w:asciiTheme="majorHAnsi" w:hAnsiTheme="majorHAnsi" w:cstheme="majorHAnsi"/>
+              </w:rPr>
+              <w:t xml:space="preserve">.  The system must store the following data about them: a code (pattern “[A-Z]{3}-[0-9]{4}”, not blank, unique), a </w:t>
+            </w:r>
+            <w:r>
+              <w:rPr>
+                <w:rFonts w:asciiTheme="majorHAnsi" w:hAnsiTheme="majorHAnsi" w:cstheme="majorHAnsi"/>
+                <w:b/>
+                <w:bCs/>
+              </w:rPr>
+              <w:t>title</w:t>
+            </w:r>
+            <w:r>
+              <w:rPr>
+                <w:rFonts w:asciiTheme="majorHAnsi" w:hAnsiTheme="majorHAnsi" w:cstheme="majorHAnsi"/>
+              </w:rPr>
+              <w:t xml:space="preserve"> (not blank, shorter than 76 characters), an </w:t>
+            </w:r>
+            <w:r>
+              <w:rPr>
+                <w:rFonts w:asciiTheme="majorHAnsi" w:hAnsiTheme="majorHAnsi" w:cstheme="majorHAnsi"/>
+                <w:b/>
+                <w:bCs/>
+              </w:rPr>
+              <w:t>abstract</w:t>
+            </w:r>
+            <w:r>
+              <w:rPr>
+                <w:rFonts w:asciiTheme="majorHAnsi" w:hAnsiTheme="majorHAnsi" w:cstheme="majorHAnsi"/>
+              </w:rPr>
+              <w:t xml:space="preserve"> (not blank, shorter than 101 characters), an </w:t>
+            </w:r>
+            <w:r>
+              <w:rPr>
+                <w:rFonts w:asciiTheme="majorHAnsi" w:hAnsiTheme="majorHAnsi" w:cstheme="majorHAnsi"/>
+                <w:b/>
+                <w:bCs/>
+              </w:rPr>
+              <w:t>indication</w:t>
+            </w:r>
+            <w:r>
+              <w:rPr>
+                <w:rFonts w:asciiTheme="majorHAnsi" w:hAnsiTheme="majorHAnsi" w:cstheme="majorHAnsi"/>
+              </w:rPr>
+              <w:t xml:space="preserve"> on whether it has fatal errors, e.g., panics, a </w:t>
+            </w:r>
+            <w:r>
+              <w:rPr>
+                <w:rFonts w:asciiTheme="majorHAnsi" w:hAnsiTheme="majorHAnsi" w:cstheme="majorHAnsi"/>
+                <w:b/>
+                <w:bCs/>
+              </w:rPr>
+              <w:t>cost</w:t>
+            </w:r>
+            <w:r>
+              <w:rPr>
+                <w:rFonts w:asciiTheme="majorHAnsi" w:hAnsiTheme="majorHAnsi" w:cstheme="majorHAnsi"/>
+              </w:rPr>
+              <w:t xml:space="preserve"> (positive or nought), and an </w:t>
+            </w:r>
+            <w:r>
+              <w:rPr>
+                <w:rFonts w:asciiTheme="majorHAnsi" w:hAnsiTheme="majorHAnsi" w:cstheme="majorHAnsi"/>
+                <w:b/>
+                <w:bCs/>
+              </w:rPr>
+              <w:t>optional link</w:t>
+            </w:r>
+            <w:r>
+              <w:rPr>
+                <w:rFonts w:asciiTheme="majorHAnsi" w:hAnsiTheme="majorHAnsi" w:cstheme="majorHAnsi"/>
+              </w:rPr>
+              <w:t xml:space="preserve"> with further information. Projects containing fatal errors must be rejected by the system.</w:t>
+            </w:r>
+          </w:p>
+          <w:p>
+            <w:pPr>
+              <w:ind w:left="360" w:hanging="360"/>
+              <w:rPr>
+                <w:rFonts w:asciiTheme="majorHAnsi" w:hAnsiTheme="majorHAnsi" w:cstheme="majorHAnsi"/>
+                <w:b/>
+                <w:bCs/>
+                <w:lang w:val="en-US"/>
+              </w:rPr>
+            </w:pPr>
+            <w:proofErr w:type="spellStart"/>
+            <w:r>
+              <w:rPr>
+                <w:rFonts w:asciiTheme="majorHAnsi" w:hAnsiTheme="majorHAnsi" w:cstheme="majorHAnsi"/>
+                <w:b/>
+                <w:bCs/>
+                <w:lang w:val="en-US"/>
+              </w:rPr>
+              <w:t>Requisito</w:t>
+            </w:r>
+            <w:proofErr w:type="spellEnd"/>
+            <w:r>
+              <w:rPr>
+                <w:rFonts w:asciiTheme="majorHAnsi" w:hAnsiTheme="majorHAnsi" w:cstheme="majorHAnsi"/>
+                <w:b/>
+                <w:bCs/>
+                <w:lang w:val="en-US"/>
+              </w:rPr>
+              <w:t xml:space="preserve"> 3</w:t>
+            </w:r>
+          </w:p>
+          <w:p>
+            <w:pPr>
+              <w:pStyle w:val="ListParagraph"/>
+              <w:numPr>
+                <w:ilvl w:val="0"/>
+                <w:numId w:val="0"/>
+              </w:numPr>
+              <w:ind w:left="360"/>
+              <w:rPr>
+                <w:rFonts w:asciiTheme="majorHAnsi" w:hAnsiTheme="majorHAnsi" w:cstheme="majorHAnsi"/>
+              </w:rPr>
+            </w:pPr>
+            <w:r>
+              <w:rPr>
+                <w:rFonts w:asciiTheme="majorHAnsi" w:hAnsiTheme="majorHAnsi" w:cstheme="majorHAnsi"/>
+              </w:rPr>
+              <w:t xml:space="preserve">A </w:t>
+            </w:r>
+            <w:r>
+              <w:rPr>
+                <w:rFonts w:asciiTheme="majorHAnsi" w:hAnsiTheme="majorHAnsi" w:cstheme="majorHAnsi"/>
+                <w:b/>
+                <w:bCs/>
+              </w:rPr>
+              <w:t>user story</w:t>
+            </w:r>
+            <w:r>
+              <w:rPr>
+                <w:rFonts w:asciiTheme="majorHAnsi" w:hAnsiTheme="majorHAnsi" w:cstheme="majorHAnsi"/>
+              </w:rPr>
+              <w:t xml:space="preserve"> is a document that a </w:t>
+            </w:r>
+            <w:r>
+              <w:rPr>
+                <w:rFonts w:asciiTheme="majorHAnsi" w:hAnsiTheme="majorHAnsi" w:cstheme="majorHAnsi"/>
+                <w:b/>
+                <w:bCs/>
+              </w:rPr>
+              <w:t>manager</w:t>
+            </w:r>
+            <w:r>
+              <w:rPr>
+                <w:rFonts w:asciiTheme="majorHAnsi" w:hAnsiTheme="majorHAnsi" w:cstheme="majorHAnsi"/>
+              </w:rPr>
+              <w:t xml:space="preserve"> uses to represent the smallest unit of work in a project.  The system must store the following data about them: a </w:t>
+            </w:r>
+            <w:r>
+              <w:rPr>
+                <w:rFonts w:asciiTheme="majorHAnsi" w:hAnsiTheme="majorHAnsi" w:cstheme="majorHAnsi"/>
+                <w:b/>
+                <w:bCs/>
+              </w:rPr>
+              <w:t>title</w:t>
+            </w:r>
+            <w:r>
+              <w:rPr>
+                <w:rFonts w:asciiTheme="majorHAnsi" w:hAnsiTheme="majorHAnsi" w:cstheme="majorHAnsi"/>
+              </w:rPr>
+              <w:t xml:space="preserve"> (not blank, shorter than 76 characters), a </w:t>
+            </w:r>
+            <w:r>
+              <w:rPr>
+                <w:rFonts w:asciiTheme="majorHAnsi" w:hAnsiTheme="majorHAnsi" w:cstheme="majorHAnsi"/>
+                <w:b/>
+                <w:bCs/>
+              </w:rPr>
+              <w:t>description</w:t>
+            </w:r>
+            <w:r>
+              <w:rPr>
+                <w:rFonts w:asciiTheme="majorHAnsi" w:hAnsiTheme="majorHAnsi" w:cstheme="majorHAnsi"/>
+              </w:rPr>
+              <w:t xml:space="preserve"> (not blank, shorter than 101 characters), an </w:t>
+            </w:r>
+            <w:r>
+              <w:rPr>
+                <w:rFonts w:asciiTheme="majorHAnsi" w:hAnsiTheme="majorHAnsi" w:cstheme="majorHAnsi"/>
+                <w:b/>
+                <w:bCs/>
+              </w:rPr>
+              <w:t>estimated</w:t>
+            </w:r>
+            <w:r>
+              <w:rPr>
+                <w:rFonts w:asciiTheme="majorHAnsi" w:hAnsiTheme="majorHAnsi" w:cstheme="majorHAnsi"/>
+              </w:rPr>
+              <w:t xml:space="preserve"> </w:t>
+            </w:r>
+            <w:r>
+              <w:rPr>
+                <w:rFonts w:asciiTheme="majorHAnsi" w:hAnsiTheme="majorHAnsi" w:cstheme="majorHAnsi"/>
+                <w:b/>
+                <w:bCs/>
+              </w:rPr>
+              <w:t>cost</w:t>
+            </w:r>
+            <w:r>
+              <w:rPr>
+                <w:rFonts w:asciiTheme="majorHAnsi" w:hAnsiTheme="majorHAnsi" w:cstheme="majorHAnsi"/>
+              </w:rPr>
+              <w:t xml:space="preserve"> (in hours, positive, not nought), the </w:t>
+            </w:r>
+            <w:r>
+              <w:rPr>
+                <w:rFonts w:asciiTheme="majorHAnsi" w:hAnsiTheme="majorHAnsi" w:cstheme="majorHAnsi"/>
+                <w:b/>
+                <w:bCs/>
+              </w:rPr>
+              <w:t>acceptance criteria</w:t>
+            </w:r>
+            <w:r>
+              <w:rPr>
+                <w:rFonts w:asciiTheme="majorHAnsi" w:hAnsiTheme="majorHAnsi" w:cstheme="majorHAnsi"/>
+              </w:rPr>
+              <w:t xml:space="preserve"> (not blank, shorter than 101 characters), a priority (“Must”, “Should”, “Could”, or “Won’t”), and an </w:t>
+            </w:r>
+            <w:r>
+              <w:rPr>
+                <w:rFonts w:asciiTheme="majorHAnsi" w:hAnsiTheme="majorHAnsi" w:cstheme="majorHAnsi"/>
+                <w:b/>
+                <w:bCs/>
+              </w:rPr>
+              <w:t>optional link</w:t>
+            </w:r>
+            <w:r>
+              <w:rPr>
+                <w:rFonts w:asciiTheme="majorHAnsi" w:hAnsiTheme="majorHAnsi" w:cstheme="majorHAnsi"/>
+              </w:rPr>
+              <w:t xml:space="preserve"> with further information.</w:t>
+            </w:r>
+          </w:p>
+          <w:p>
+            <w:pPr>
+              <w:ind w:left="360" w:hanging="360"/>
+              <w:rPr>
+                <w:rFonts w:asciiTheme="majorHAnsi" w:hAnsiTheme="majorHAnsi" w:cstheme="majorHAnsi"/>
+                <w:b/>
+                <w:bCs/>
+                <w:lang w:val="en-GB"/>
+              </w:rPr>
+            </w:pPr>
+          </w:p>
+        </w:tc>
+        <w:tc>
+          <w:tcPr>
+            <w:tcW w:w="5103" w:type="dxa"/>
+            <w:tcBorders>
+              <w:top w:val="single" w:sz="4" w:space="0" w:color="000000"/>
+              <w:left w:val="single" w:sz="4" w:space="0" w:color="000000"/>
+              <w:bottom w:val="single" w:sz="4" w:space="0" w:color="000000"/>
+              <w:right w:val="single" w:sz="4" w:space="0" w:color="000000"/>
+            </w:tcBorders>
+          </w:tcPr>
+          <w:p>
+            <w:pPr>
+              <w:pStyle w:val="LO-normal"/>
+              <w:widowControl w:val="0"/>
+              <w:spacing w:line="240" w:lineRule="auto"/>
+              <w:rPr>
+                <w:rFonts w:asciiTheme="majorHAnsi" w:hAnsiTheme="majorHAnsi" w:cstheme="majorHAnsi"/>
+                <w:lang w:val="en-US"/>
+              </w:rPr>
+            </w:pPr>
+          </w:p>
+          <w:p>
+            <w:pPr>
+              <w:pStyle w:val="LO-normal"/>
+              <w:widowControl w:val="0"/>
+              <w:spacing w:line="240" w:lineRule="auto"/>
+              <w:rPr>
+                <w:rFonts w:asciiTheme="majorHAnsi" w:hAnsiTheme="majorHAnsi" w:cstheme="majorHAnsi"/>
+              </w:rPr>
+            </w:pPr>
+            <w:r>
+              <w:rPr>
+                <w:rFonts w:asciiTheme="majorHAnsi" w:hAnsiTheme="majorHAnsi" w:cstheme="majorHAnsi"/>
+              </w:rPr>
+              <w:t>No queda claro cómo representar el coste en horas ya que no se especifica si tienen que ser horas enteras o n</w:t>
+            </w:r>
+            <w:r>
+              <w:rPr>
+                <w:rFonts w:asciiTheme="majorHAnsi" w:hAnsiTheme="majorHAnsi" w:cstheme="majorHAnsi"/>
+              </w:rPr>
+              <w:t>o. Se puede usar un número entero ignorando los decimales, un número decimal o usar dos atributos para representar la parte entera y decimal del número.</w:t>
+            </w:r>
+          </w:p>
+          <w:p>
+            <w:pPr>
+              <w:pStyle w:val="LO-normal"/>
+              <w:widowControl w:val="0"/>
+              <w:spacing w:line="240" w:lineRule="auto"/>
+              <w:rPr>
+                <w:rFonts w:asciiTheme="majorHAnsi" w:hAnsiTheme="majorHAnsi" w:cstheme="majorHAnsi"/>
+              </w:rPr>
+            </w:pPr>
+          </w:p>
+          <w:p>
+            <w:pPr>
+              <w:pStyle w:val="LO-normal"/>
+              <w:widowControl w:val="0"/>
+              <w:spacing w:line="240" w:lineRule="auto"/>
+              <w:rPr>
+                <w:rFonts w:asciiTheme="majorHAnsi" w:hAnsiTheme="majorHAnsi" w:cstheme="majorHAnsi"/>
+              </w:rPr>
+            </w:pPr>
+            <w:hyperlink r:id="rId8" w:history="1">
+              <w:r>
+                <w:rPr>
+                  <w:rStyle w:val="Hyperlink"/>
+                  <w:rFonts w:asciiTheme="majorHAnsi" w:hAnsiTheme="majorHAnsi" w:cstheme="majorHAnsi"/>
+                </w:rPr>
+                <w:t>Validación cliente</w:t>
+              </w:r>
+            </w:hyperlink>
+          </w:p>
+          <w:p>
+            <w:pPr>
+              <w:pStyle w:val="LO-normal"/>
+              <w:widowControl w:val="0"/>
+              <w:spacing w:line="240" w:lineRule="auto"/>
+              <w:rPr>
+                <w:rFonts w:asciiTheme="majorHAnsi" w:hAnsiTheme="majorHAnsi" w:cstheme="majorHAnsi"/>
+              </w:rPr>
+            </w:pPr>
+          </w:p>
+          <w:p>
+            <w:pPr>
+              <w:pStyle w:val="LO-normal"/>
+              <w:widowControl w:val="0"/>
+              <w:spacing w:line="240" w:lineRule="auto"/>
+              <w:rPr>
+                <w:rFonts w:asciiTheme="majorHAnsi" w:hAnsiTheme="majorHAnsi" w:cstheme="majorHAnsi"/>
+              </w:rPr>
+            </w:pPr>
+            <w:r>
+              <w:rPr>
+                <w:rFonts w:asciiTheme="majorHAnsi" w:hAnsiTheme="majorHAnsi" w:cstheme="majorHAnsi"/>
+              </w:rPr>
+              <w:t xml:space="preserve">La decisión tomada es el utilizar un número entero para el coste debido a que en la industria se entiende que los redondeos hacia arriba y hacia abajo se acaban compensando. </w:t>
+            </w:r>
+          </w:p>
+          <w:p>
+            <w:pPr>
+              <w:pStyle w:val="LO-normal"/>
+              <w:widowControl w:val="0"/>
+              <w:spacing w:line="240" w:lineRule="auto"/>
+              <w:rPr>
+                <w:rFonts w:asciiTheme="majorHAnsi" w:hAnsiTheme="majorHAnsi" w:cstheme="majorHAnsi"/>
+              </w:rPr>
+            </w:pPr>
+          </w:p>
+          <w:p>
+            <w:pPr>
+              <w:pStyle w:val="LO-normal"/>
+              <w:widowControl w:val="0"/>
+              <w:spacing w:line="240" w:lineRule="auto"/>
+              <w:rPr>
+                <w:rFonts w:asciiTheme="majorHAnsi" w:hAnsiTheme="majorHAnsi" w:cstheme="majorHAnsi"/>
+              </w:rPr>
+            </w:pPr>
+            <w:r>
+              <w:rPr>
+                <w:rFonts w:asciiTheme="majorHAnsi" w:hAnsiTheme="majorHAnsi" w:cstheme="majorHAnsi"/>
+              </w:rPr>
+              <w:t xml:space="preserve">Se usará tanto en los atributos de Project como en </w:t>
+            </w:r>
+            <w:proofErr w:type="spellStart"/>
+            <w:r>
+              <w:rPr>
+                <w:rFonts w:asciiTheme="majorHAnsi" w:hAnsiTheme="majorHAnsi" w:cstheme="majorHAnsi"/>
+              </w:rPr>
+              <w:t>UserStory</w:t>
+            </w:r>
+            <w:proofErr w:type="spellEnd"/>
+            <w:r>
+              <w:rPr>
+                <w:rFonts w:asciiTheme="majorHAnsi" w:hAnsiTheme="majorHAnsi" w:cstheme="majorHAnsi"/>
+              </w:rPr>
+              <w:t>.</w:t>
+            </w:r>
+          </w:p>
+          <w:p>
+            <w:pPr>
+              <w:pStyle w:val="LO-normal"/>
+              <w:widowControl w:val="0"/>
+              <w:spacing w:line="240" w:lineRule="auto"/>
+              <w:rPr>
+                <w:rFonts w:asciiTheme="majorHAnsi" w:hAnsiTheme="majorHAnsi" w:cstheme="majorHAnsi"/>
+              </w:rPr>
+            </w:pPr>
+            <w:r>
+              <w:rPr>
+                <w:rFonts w:asciiTheme="majorHAnsi" w:hAnsiTheme="majorHAnsi" w:cstheme="majorHAnsi"/>
+              </w:rPr>
+              <w:t xml:space="preserve"> </w:t>
             </w:r>
           </w:p>
         </w:tc>
       </w:tr>
     </w:tbl>
-    <w:p>
-      <w:pPr>
-        <w:pStyle w:val="LO-normal"/>
-        <w:rPr>
-          <w:rFonts w:ascii="Montserrat" w:eastAsia="Montserrat" w:hAnsi="Montserrat" w:cs="Montserrat"/>
-        </w:rPr>
-      </w:pPr>
-    </w:p>
-    <w:p>
-      <w:pPr>
-        <w:pStyle w:val="LO-normal"/>
-        <w:rPr>
-          <w:rFonts w:ascii="Montserrat" w:eastAsia="Montserrat" w:hAnsi="Montserrat" w:cs="Montserrat"/>
-        </w:rPr>
-      </w:pPr>
-    </w:p>
-    <w:p>
-      <w:pPr>
-        <w:pStyle w:val="LO-normal"/>
-        <w:rPr>
-          <w:rFonts w:ascii="Montserrat" w:eastAsia="Montserrat" w:hAnsi="Montserrat" w:cs="Montserrat"/>
-          <w:lang w:val="en-GB"/>
-        </w:rPr>
-      </w:pPr>
-    </w:p>
-    <w:p>
-      <w:pPr>
-        <w:pStyle w:val="LO-normal"/>
-        <w:rPr>
-          <w:rFonts w:ascii="Montserrat" w:eastAsia="Montserrat" w:hAnsi="Montserrat" w:cs="Montserrat"/>
-          <w:lang w:val="en-US"/>
-        </w:rPr>
-      </w:pPr>
-    </w:p>
-    <w:p>
-      <w:pPr>
-        <w:pStyle w:val="LO-normal"/>
-        <w:rPr>
-          <w:rFonts w:ascii="Montserrat" w:eastAsia="Montserrat" w:hAnsi="Montserrat" w:cs="Montserrat"/>
-          <w:lang w:val="en-US"/>
-        </w:rPr>
-      </w:pPr>
-    </w:p>
-    <w:p>
-      <w:pPr>
-        <w:pStyle w:val="LO-normal"/>
-        <w:rPr>
-          <w:rFonts w:ascii="Montserrat" w:eastAsia="Montserrat" w:hAnsi="Montserrat" w:cs="Montserrat"/>
-          <w:lang w:val="en-US"/>
-        </w:rPr>
-      </w:pPr>
-    </w:p>
-    <w:p>
-      <w:pPr>
-        <w:pStyle w:val="LO-normal"/>
-        <w:rPr>
-          <w:rFonts w:ascii="Montserrat" w:eastAsia="Montserrat" w:hAnsi="Montserrat" w:cs="Montserrat"/>
-          <w:lang w:val="en-US"/>
-        </w:rPr>
-      </w:pPr>
-    </w:p>
-    <w:p>
-      <w:pPr>
-        <w:pStyle w:val="LO-normal"/>
-        <w:rPr>
-          <w:rFonts w:ascii="Montserrat" w:eastAsia="Montserrat" w:hAnsi="Montserrat" w:cs="Montserrat"/>
-          <w:lang w:val="en-US"/>
-        </w:rPr>
-      </w:pPr>
-    </w:p>
-    <w:p>
-      <w:pPr>
-        <w:pStyle w:val="LO-normal"/>
-        <w:rPr>
-          <w:rFonts w:ascii="Montserrat" w:eastAsia="Montserrat" w:hAnsi="Montserrat" w:cs="Montserrat"/>
-          <w:lang w:val="en-US"/>
-        </w:rPr>
-      </w:pPr>
-    </w:p>
-    <w:p>
-      <w:pPr>
-        <w:pStyle w:val="LO-normal"/>
-        <w:rPr>
-          <w:rFonts w:ascii="Montserrat" w:eastAsia="Montserrat" w:hAnsi="Montserrat" w:cs="Montserrat"/>
-          <w:lang w:val="en-US"/>
-        </w:rPr>
-      </w:pPr>
-    </w:p>
-    <w:p>
-      <w:pPr>
-        <w:rPr>
-          <w:b/>
-          <w:sz w:val="48"/>
-          <w:szCs w:val="48"/>
-          <w:lang w:val="en-US"/>
-        </w:rPr>
-      </w:pPr>
-    </w:p>
-    <w:p>
-      <w:pPr>
-        <w:rPr>
-          <w:b/>
-          <w:sz w:val="48"/>
-          <w:szCs w:val="48"/>
-          <w:lang w:val="en-US"/>
-        </w:rPr>
-      </w:pPr>
-    </w:p>
-    <w:p>
-      <w:pPr>
-        <w:rPr>
-          <w:b/>
-          <w:sz w:val="48"/>
-          <w:szCs w:val="48"/>
-          <w:lang w:val="en-US"/>
-        </w:rPr>
-      </w:pPr>
-    </w:p>
-    <w:p>
-      <w:pPr>
-        <w:rPr>
-          <w:b/>
-          <w:sz w:val="48"/>
-          <w:szCs w:val="48"/>
-          <w:lang w:val="en-US"/>
-        </w:rPr>
-      </w:pPr>
-    </w:p>
-    <w:p>
-      <w:pPr>
-        <w:rPr>
-          <w:b/>
-          <w:sz w:val="48"/>
-          <w:szCs w:val="48"/>
-          <w:lang w:val="en-US"/>
-        </w:rPr>
-      </w:pPr>
-    </w:p>
     <w:p>
       <w:pPr>
         <w:pStyle w:val="Heading1"/>
@@ -3544,7 +3932,7 @@
       </w:pPr>
     </w:p>
     <w:sectPr>
-      <w:headerReference w:type="default" r:id="rId8"/>
+      <w:headerReference w:type="default" r:id="rId9"/>
       <w:pgSz w:w="11906" w:h="16838"/>
       <w:pgMar w:top="1440" w:right="1440" w:bottom="1440" w:left="1440" w:header="720" w:footer="0" w:gutter="0"/>
       <w:pgNumType w:start="1"/>
@@ -4482,6 +4870,7 @@
   <w:style w:type="character" w:default="1" w:styleId="DefaultParagraphFont">
     <w:name w:val="Default Paragraph Font"/>
     <w:uiPriority w:val="1"/>
+    <w:semiHidden/>
     <w:unhideWhenUsed/>
   </w:style>
   <w:style w:type="table" w:default="1" w:styleId="TableNormal">

</xml_diff>

<commit_message>
añadido correciones de roles
</commit_message>
<xml_diff>
--- a/reports/student1/Entregable2/Informe de Analisis Individual.docx
+++ b/reports/student1/Entregable2/Informe de Analisis Individual.docx
@@ -1,6 +1,6 @@
 
 <file path=word/document.xml><?xml version="1.0" encoding="utf-8"?>
-<w:document xmlns:wpc="http://schemas.microsoft.com/office/word/2010/wordprocessingCanvas" xmlns:cx="http://schemas.microsoft.com/office/drawing/2014/chartex" xmlns:cx1="http://schemas.microsoft.com/office/drawing/2015/9/8/chartex" xmlns:cx2="http://schemas.microsoft.com/office/drawing/2015/10/21/chartex" xmlns:cx3="http://schemas.microsoft.com/office/drawing/2016/5/9/chartex" xmlns:cx4="http://schemas.microsoft.com/office/drawing/2016/5/10/chartex" xmlns:cx5="http://schemas.microsoft.com/office/drawing/2016/5/11/chartex" xmlns:cx6="http://schemas.microsoft.com/office/drawing/2016/5/12/chartex" xmlns:cx7="http://schemas.microsoft.com/office/drawing/2016/5/13/chartex" xmlns:cx8="http://schemas.microsoft.com/office/drawing/2016/5/14/chartex" xmlns:mc="http://schemas.openxmlformats.org/markup-compatibility/2006" xmlns:aink="http://schemas.microsoft.com/office/drawing/2016/ink" xmlns:am3d="http://schemas.microsoft.com/office/drawing/2017/model3d" xmlns:o="urn:schemas-microsoft-com:office:office" xmlns:oel="http://schemas.microsoft.com/office/2019/extlst" xmlns:r="http://schemas.openxmlformats.org/officeDocument/2006/relationships" xmlns:m="http://schemas.openxmlformats.org/officeDocument/2006/math" xmlns:v="urn:schemas-microsoft-com:vml" xmlns:wp14="http://schemas.microsoft.com/office/word/2010/wordprocessingDrawing" xmlns:wp="http://schemas.openxmlformats.org/drawingml/2006/wordprocessingDrawing" xmlns:w10="urn:schemas-microsoft-com:office:word" xmlns:w="http://schemas.openxmlformats.org/wordprocessingml/2006/main" xmlns:w14="http://schemas.microsoft.com/office/word/2010/wordml" xmlns:w15="http://schemas.microsoft.com/office/word/2012/wordml" xmlns:w16cex="http://schemas.microsoft.com/office/word/2018/wordml/cex" xmlns:w16cid="http://schemas.microsoft.com/office/word/2016/wordml/cid" xmlns:w16="http://schemas.microsoft.com/office/word/2018/wordml" xmlns:w16sdtdh="http://schemas.microsoft.com/office/word/2020/wordml/sdtdatahash" xmlns:w16se="http://schemas.microsoft.com/office/word/2015/wordml/symex" xmlns:wpg="http://schemas.microsoft.com/office/word/2010/wordprocessingGroup" xmlns:wpi="http://schemas.microsoft.com/office/word/2010/wordprocessingInk" xmlns:wne="http://schemas.microsoft.com/office/word/2006/wordml" xmlns:wps="http://schemas.microsoft.com/office/word/2010/wordprocessingShape" mc:Ignorable="w14 w15 w16se w16cid w16 w16cex w16sdtdh wp14">
+<w:document xmlns:wpc="http://schemas.microsoft.com/office/word/2010/wordprocessingCanvas" xmlns:cx="http://schemas.microsoft.com/office/drawing/2014/chartex" xmlns:cx1="http://schemas.microsoft.com/office/drawing/2015/9/8/chartex" xmlns:cx2="http://schemas.microsoft.com/office/drawing/2015/10/21/chartex" xmlns:cx3="http://schemas.microsoft.com/office/drawing/2016/5/9/chartex" xmlns:cx4="http://schemas.microsoft.com/office/drawing/2016/5/10/chartex" xmlns:cx5="http://schemas.microsoft.com/office/drawing/2016/5/11/chartex" xmlns:cx6="http://schemas.microsoft.com/office/drawing/2016/5/12/chartex" xmlns:cx7="http://schemas.microsoft.com/office/drawing/2016/5/13/chartex" xmlns:cx8="http://schemas.microsoft.com/office/drawing/2016/5/14/chartex" xmlns:mc="http://schemas.openxmlformats.org/markup-compatibility/2006" xmlns:aink="http://schemas.microsoft.com/office/drawing/2016/ink" xmlns:am3d="http://schemas.microsoft.com/office/drawing/2017/model3d" xmlns:o="urn:schemas-microsoft-com:office:office" xmlns:r="http://schemas.openxmlformats.org/officeDocument/2006/relationships" xmlns:m="http://schemas.openxmlformats.org/officeDocument/2006/math" xmlns:v="urn:schemas-microsoft-com:vml" xmlns:wp14="http://schemas.microsoft.com/office/word/2010/wordprocessingDrawing" xmlns:wp="http://schemas.openxmlformats.org/drawingml/2006/wordprocessingDrawing" xmlns:w10="urn:schemas-microsoft-com:office:word" xmlns:w="http://schemas.openxmlformats.org/wordprocessingml/2006/main" xmlns:w14="http://schemas.microsoft.com/office/word/2010/wordml" xmlns:w15="http://schemas.microsoft.com/office/word/2012/wordml" xmlns:w16cex="http://schemas.microsoft.com/office/word/2018/wordml/cex" xmlns:w16cid="http://schemas.microsoft.com/office/word/2016/wordml/cid" xmlns:w16="http://schemas.microsoft.com/office/word/2018/wordml" xmlns:w16sdtdh="http://schemas.microsoft.com/office/word/2020/wordml/sdtdatahash" xmlns:w16se="http://schemas.microsoft.com/office/word/2015/wordml/symex" xmlns:wpg="http://schemas.microsoft.com/office/word/2010/wordprocessingGroup" xmlns:wpi="http://schemas.microsoft.com/office/word/2010/wordprocessingInk" xmlns:wne="http://schemas.microsoft.com/office/word/2006/wordml" xmlns:wps="http://schemas.microsoft.com/office/word/2010/wordprocessingShape" mc:Ignorable="w14 w15 w16se w16cid w16 w16cex w16sdtdh wp14">
   <w:body>
     <w:p>
       <w:pPr>
@@ -57,7 +57,16 @@
           <w:sz w:val="48"/>
           <w:szCs w:val="48"/>
         </w:rPr>
-        <w:t>Documentación de la entrega D01</w:t>
+        <w:t>Documentación de la entrega D0</w:t>
+      </w:r>
+      <w:r>
+        <w:rPr>
+          <w:rFonts w:ascii="Arial Narrow" w:eastAsia="Arial Narrow" w:hAnsi="Arial Narrow" w:cs="Arial Narrow"/>
+          <w:b/>
+          <w:sz w:val="48"/>
+          <w:szCs w:val="48"/>
+        </w:rPr>
+        <w:t>2</w:t>
       </w:r>
     </w:p>
     <w:p>
@@ -607,16 +616,7 @@
                 <w:rFonts w:ascii="Arial Narrow" w:hAnsi="Arial Narrow"/>
                 <w:color w:val="000000"/>
               </w:rPr>
-              <w:t xml:space="preserve">Desarrollador, </w:t>
-            </w:r>
-            <w:r>
-              <w:rPr>
-                <w:rFonts w:ascii="Arial Narrow" w:hAnsi="Arial Narrow"/>
-                <w:color w:val="000000"/>
-                <w:sz w:val="24"/>
-                <w:szCs w:val="24"/>
-              </w:rPr>
-              <w:t>manager</w:t>
+              <w:t>Desarrollador</w:t>
             </w:r>
           </w:p>
         </w:tc>
@@ -632,7 +632,7 @@
           </w:tcPr>
           <w:p>
             <w:pPr>
-              <w:pStyle w:val="BodyText"/>
+              <w:pStyle w:val="Textoindependiente"/>
               <w:widowControl w:val="0"/>
               <w:rPr>
                 <w:rFonts w:ascii="Arial Narrow" w:eastAsia="Arial Narrow" w:hAnsi="Arial Narrow" w:cs="Arial Narrow"/>
@@ -710,8 +710,18 @@
                 <w:sz w:val="24"/>
                 <w:szCs w:val="24"/>
               </w:rPr>
-              <w:t>Desarrollador, Tester</w:t>
-            </w:r>
+              <w:t xml:space="preserve">Desarrollador, </w:t>
+            </w:r>
+            <w:proofErr w:type="spellStart"/>
+            <w:r>
+              <w:rPr>
+                <w:rFonts w:ascii="Arial Narrow" w:eastAsia="Arial Narrow" w:hAnsi="Arial Narrow" w:cs="Arial Narrow"/>
+                <w:sz w:val="24"/>
+                <w:szCs w:val="24"/>
+              </w:rPr>
+              <w:t>Tester</w:t>
+            </w:r>
+            <w:proofErr w:type="spellEnd"/>
           </w:p>
         </w:tc>
         <w:tc>
@@ -726,7 +736,7 @@
           </w:tcPr>
           <w:p>
             <w:pPr>
-              <w:pStyle w:val="BodyText"/>
+              <w:pStyle w:val="Textoindependiente"/>
               <w:widowControl w:val="0"/>
               <w:rPr>
                 <w:rFonts w:ascii="Arial Narrow" w:eastAsia="Arial Narrow" w:hAnsi="Arial Narrow" w:cs="Arial Narrow"/>
@@ -820,7 +830,7 @@
           </w:tcPr>
           <w:p>
             <w:pPr>
-              <w:pStyle w:val="BodyText"/>
+              <w:pStyle w:val="Textoindependiente"/>
               <w:widowControl w:val="0"/>
               <w:rPr>
                 <w:rFonts w:ascii="Arial Narrow" w:eastAsia="Arial Narrow" w:hAnsi="Arial Narrow" w:cs="Arial Narrow"/>
@@ -911,6 +921,32 @@
               </w:rPr>
               <w:t>Desarrollador</w:t>
             </w:r>
+            <w:r>
+              <w:rPr>
+                <w:rFonts w:ascii="Arial Narrow" w:eastAsia="Arial Narrow" w:hAnsi="Arial Narrow" w:cs="Arial Narrow"/>
+                <w:sz w:val="24"/>
+                <w:szCs w:val="24"/>
+              </w:rPr>
+              <w:t>,</w:t>
+            </w:r>
+          </w:p>
+          <w:p>
+            <w:pPr>
+              <w:widowControl w:val="0"/>
+              <w:rPr>
+                <w:rFonts w:ascii="Arial Narrow" w:eastAsia="Arial Narrow" w:hAnsi="Arial Narrow" w:cs="Arial Narrow"/>
+                <w:sz w:val="24"/>
+                <w:szCs w:val="24"/>
+              </w:rPr>
+            </w:pPr>
+            <w:r>
+              <w:rPr>
+                <w:rFonts w:ascii="Arial Narrow" w:eastAsia="Arial Narrow" w:hAnsi="Arial Narrow" w:cs="Arial Narrow"/>
+                <w:sz w:val="24"/>
+                <w:szCs w:val="24"/>
+              </w:rPr>
+              <w:t>Analista</w:t>
+            </w:r>
           </w:p>
         </w:tc>
         <w:tc>
@@ -925,7 +961,7 @@
           </w:tcPr>
           <w:p>
             <w:pPr>
-              <w:pStyle w:val="BodyText"/>
+              <w:pStyle w:val="Textoindependiente"/>
               <w:widowControl w:val="0"/>
               <w:rPr>
                 <w:rFonts w:ascii="Arial Narrow" w:eastAsia="Arial Narrow" w:hAnsi="Arial Narrow" w:cs="Arial Narrow"/>
@@ -973,7 +1009,25 @@
                 <w:sz w:val="24"/>
                 <w:szCs w:val="24"/>
               </w:rPr>
-              <w:t>Youssafi Benichikh, Karim - 28823709V</w:t>
+              <w:t xml:space="preserve">Youssafi </w:t>
+            </w:r>
+            <w:proofErr w:type="spellStart"/>
+            <w:r>
+              <w:rPr>
+                <w:rFonts w:ascii="Arial Narrow" w:eastAsia="Arial Narrow" w:hAnsi="Arial Narrow" w:cs="Arial Narrow"/>
+                <w:sz w:val="24"/>
+                <w:szCs w:val="24"/>
+              </w:rPr>
+              <w:t>Benichikh</w:t>
+            </w:r>
+            <w:proofErr w:type="spellEnd"/>
+            <w:r>
+              <w:rPr>
+                <w:rFonts w:ascii="Arial Narrow" w:eastAsia="Arial Narrow" w:hAnsi="Arial Narrow" w:cs="Arial Narrow"/>
+                <w:sz w:val="24"/>
+                <w:szCs w:val="24"/>
+              </w:rPr>
+              <w:t>, Karim - 28823709V</w:t>
             </w:r>
           </w:p>
         </w:tc>
@@ -1004,6 +1058,23 @@
               </w:rPr>
               <w:t>Desarrollador, operador</w:t>
             </w:r>
+            <w:r>
+              <w:rPr>
+                <w:rFonts w:ascii="Arial Narrow" w:eastAsia="Arial Narrow" w:hAnsi="Arial Narrow" w:cs="Arial Narrow"/>
+                <w:sz w:val="24"/>
+                <w:szCs w:val="24"/>
+              </w:rPr>
+              <w:t xml:space="preserve">, </w:t>
+            </w:r>
+            <w:r>
+              <w:rPr>
+                <w:rFonts w:ascii="Arial Narrow" w:hAnsi="Arial Narrow"/>
+                <w:color w:val="000000"/>
+                <w:sz w:val="24"/>
+                <w:szCs w:val="24"/>
+              </w:rPr>
+              <w:t>manager</w:t>
+            </w:r>
           </w:p>
         </w:tc>
         <w:tc>
@@ -1018,7 +1089,7 @@
           </w:tcPr>
           <w:p>
             <w:pPr>
-              <w:pStyle w:val="BodyText"/>
+              <w:pStyle w:val="Textoindependiente"/>
               <w:widowControl w:val="0"/>
               <w:rPr>
                 <w:rFonts w:ascii="Arial Narrow" w:eastAsia="Arial Narrow" w:hAnsi="Arial Narrow" w:cs="Arial Narrow"/>
@@ -1041,7 +1112,7 @@
     </w:tbl>
     <w:p>
       <w:pPr>
-        <w:pStyle w:val="Heading2"/>
+        <w:pStyle w:val="Ttulo2"/>
         <w:spacing w:before="40" w:after="0" w:line="240" w:lineRule="auto"/>
         <w:rPr>
           <w:rFonts w:ascii="Arial Narrow" w:eastAsia="Arial Narrow" w:hAnsi="Arial Narrow" w:cs="Arial Narrow"/>
@@ -1107,7 +1178,6 @@
           <w:sz w:val="24"/>
           <w:szCs w:val="24"/>
         </w:rPr>
-        <w:lastRenderedPageBreak/>
         <w:t>Índice de contenido</w:t>
       </w:r>
     </w:p>
@@ -1119,10 +1189,11 @@
           <w:docPartUnique/>
         </w:docPartObj>
       </w:sdtPr>
+      <w:sdtEndPr/>
       <w:sdtContent>
         <w:p>
           <w:pPr>
-            <w:pStyle w:val="TOC2"/>
+            <w:pStyle w:val="TDC2"/>
             <w:tabs>
               <w:tab w:val="right" w:pos="9016"/>
             </w:tabs>
@@ -1153,7 +1224,7 @@
           <w:hyperlink w:anchor="_Toc159008961" w:history="1">
             <w:r>
               <w:rPr>
-                <w:rStyle w:val="Hyperlink"/>
+                <w:rStyle w:val="Hipervnculo"/>
                 <w:noProof/>
               </w:rPr>
               <w:t>1. Resumen ejecutivo</w:t>
@@ -1197,7 +1268,7 @@
                 <w:noProof/>
                 <w:webHidden/>
               </w:rPr>
-              <w:t>3</w:t>
+              <w:t>1</w:t>
             </w:r>
             <w:r>
               <w:rPr>
@@ -1210,7 +1281,7 @@
         </w:p>
         <w:p>
           <w:pPr>
-            <w:pStyle w:val="TOC1"/>
+            <w:pStyle w:val="TDC1"/>
             <w:tabs>
               <w:tab w:val="right" w:pos="9016"/>
             </w:tabs>
@@ -1222,7 +1293,7 @@
           <w:hyperlink w:anchor="_Toc159008962" w:history="1">
             <w:r>
               <w:rPr>
-                <w:rStyle w:val="Hyperlink"/>
+                <w:rStyle w:val="Hipervnculo"/>
                 <w:noProof/>
               </w:rPr>
               <w:t>2. Control de versiones</w:t>
@@ -1266,7 +1337,7 @@
                 <w:noProof/>
                 <w:webHidden/>
               </w:rPr>
-              <w:t>4</w:t>
+              <w:t>1</w:t>
             </w:r>
             <w:r>
               <w:rPr>
@@ -1279,7 +1350,7 @@
         </w:p>
         <w:p>
           <w:pPr>
-            <w:pStyle w:val="TOC1"/>
+            <w:pStyle w:val="TDC1"/>
             <w:tabs>
               <w:tab w:val="right" w:pos="9016"/>
             </w:tabs>
@@ -1291,7 +1362,7 @@
           <w:hyperlink w:anchor="_Toc159008963" w:history="1">
             <w:r>
               <w:rPr>
-                <w:rStyle w:val="Hyperlink"/>
+                <w:rStyle w:val="Hipervnculo"/>
                 <w:noProof/>
               </w:rPr>
               <w:t>3. Introducción</w:t>
@@ -1335,7 +1406,7 @@
                 <w:noProof/>
                 <w:webHidden/>
               </w:rPr>
-              <w:t>5</w:t>
+              <w:t>1</w:t>
             </w:r>
             <w:r>
               <w:rPr>
@@ -1348,7 +1419,7 @@
         </w:p>
         <w:p>
           <w:pPr>
-            <w:pStyle w:val="TOC1"/>
+            <w:pStyle w:val="TDC1"/>
             <w:tabs>
               <w:tab w:val="right" w:pos="9016"/>
             </w:tabs>
@@ -1360,7 +1431,7 @@
           <w:hyperlink w:anchor="_Toc159008964" w:history="1">
             <w:r>
               <w:rPr>
-                <w:rStyle w:val="Hyperlink"/>
+                <w:rStyle w:val="Hipervnculo"/>
                 <w:noProof/>
               </w:rPr>
               <w:t>4. Contenido</w:t>
@@ -1404,7 +1475,7 @@
                 <w:noProof/>
                 <w:webHidden/>
               </w:rPr>
-              <w:t>6</w:t>
+              <w:t>1</w:t>
             </w:r>
             <w:r>
               <w:rPr>
@@ -1417,7 +1488,7 @@
         </w:p>
         <w:p>
           <w:pPr>
-            <w:pStyle w:val="TOC1"/>
+            <w:pStyle w:val="TDC1"/>
             <w:tabs>
               <w:tab w:val="right" w:pos="9016"/>
             </w:tabs>
@@ -1429,7 +1500,7 @@
           <w:hyperlink w:anchor="_Toc159008965" w:history="1">
             <w:r>
               <w:rPr>
-                <w:rStyle w:val="Hyperlink"/>
+                <w:rStyle w:val="Hipervnculo"/>
                 <w:noProof/>
               </w:rPr>
               <w:t>5. Conclusiones</w:t>
@@ -1473,7 +1544,7 @@
                 <w:noProof/>
                 <w:webHidden/>
               </w:rPr>
-              <w:t>7</w:t>
+              <w:t>1</w:t>
             </w:r>
             <w:r>
               <w:rPr>
@@ -1486,7 +1557,7 @@
         </w:p>
         <w:p>
           <w:pPr>
-            <w:pStyle w:val="TOC1"/>
+            <w:pStyle w:val="TDC1"/>
             <w:tabs>
               <w:tab w:val="right" w:pos="9016"/>
             </w:tabs>
@@ -1498,7 +1569,7 @@
           <w:hyperlink w:anchor="_Toc159008966" w:history="1">
             <w:r>
               <w:rPr>
-                <w:rStyle w:val="Hyperlink"/>
+                <w:rStyle w:val="Hipervnculo"/>
                 <w:noProof/>
               </w:rPr>
               <w:t>6. Bibliografía</w:t>
@@ -1542,7 +1613,7 @@
                 <w:noProof/>
                 <w:webHidden/>
               </w:rPr>
-              <w:t>8</w:t>
+              <w:t>1</w:t>
             </w:r>
             <w:r>
               <w:rPr>
@@ -1684,7 +1755,7 @@
     <w:p/>
     <w:p>
       <w:pPr>
-        <w:pStyle w:val="Heading1"/>
+        <w:pStyle w:val="Ttulo1"/>
         <w:spacing w:before="320" w:after="320" w:line="360" w:lineRule="auto"/>
       </w:pPr>
       <w:bookmarkStart w:id="2" w:name="_Toc159008961"/>
@@ -1955,12 +2026,11 @@
     </w:p>
     <w:p>
       <w:pPr>
-        <w:pStyle w:val="Heading1"/>
+        <w:pStyle w:val="Ttulo1"/>
         <w:spacing w:before="320" w:after="320" w:line="360" w:lineRule="auto"/>
       </w:pPr>
       <w:bookmarkStart w:id="3" w:name="_Toc159008962"/>
       <w:r>
-        <w:lastRenderedPageBreak/>
         <w:t>2. Control de versiones</w:t>
       </w:r>
       <w:bookmarkEnd w:id="3"/>
@@ -2515,7 +2585,7 @@
     </w:p>
     <w:p>
       <w:pPr>
-        <w:pStyle w:val="Heading1"/>
+        <w:pStyle w:val="Ttulo1"/>
         <w:spacing w:before="320" w:after="320" w:line="360" w:lineRule="auto"/>
         <w:rPr>
           <w:b/>
@@ -2525,7 +2595,6 @@
       </w:pPr>
       <w:bookmarkStart w:id="4" w:name="_Toc159008963"/>
       <w:r>
-        <w:lastRenderedPageBreak/>
         <w:t>3. Introducción</w:t>
       </w:r>
       <w:bookmarkEnd w:id="4"/>
@@ -2694,7 +2763,7 @@
     </w:p>
     <w:p>
       <w:pPr>
-        <w:pStyle w:val="Heading1"/>
+        <w:pStyle w:val="Ttulo1"/>
         <w:spacing w:before="320" w:after="320" w:line="360" w:lineRule="auto"/>
         <w:rPr>
           <w:b/>
@@ -2704,7 +2773,6 @@
       </w:pPr>
       <w:bookmarkStart w:id="5" w:name="_Toc159008964"/>
       <w:r>
-        <w:lastRenderedPageBreak/>
         <w:t>4. Contenido</w:t>
       </w:r>
       <w:bookmarkEnd w:id="5"/>
@@ -2814,6 +2882,7 @@
                 <w:lang w:val="en-US"/>
               </w:rPr>
             </w:pPr>
+            <w:proofErr w:type="spellStart"/>
             <w:r>
               <w:rPr>
                 <w:rFonts w:asciiTheme="majorHAnsi" w:hAnsiTheme="majorHAnsi" w:cstheme="majorHAnsi"/>
@@ -2821,12 +2890,22 @@
                 <w:bCs/>
                 <w:lang w:val="en-US"/>
               </w:rPr>
-              <w:t>Requisito 2</w:t>
-            </w:r>
-          </w:p>
-          <w:p>
-            <w:pPr>
-              <w:pStyle w:val="ListParagraph"/>
+              <w:t>Requisito</w:t>
+            </w:r>
+            <w:proofErr w:type="spellEnd"/>
+            <w:r>
+              <w:rPr>
+                <w:rFonts w:asciiTheme="majorHAnsi" w:hAnsiTheme="majorHAnsi" w:cstheme="majorHAnsi"/>
+                <w:b/>
+                <w:bCs/>
+                <w:lang w:val="en-US"/>
+              </w:rPr>
+              <w:t xml:space="preserve"> 2</w:t>
+            </w:r>
+          </w:p>
+          <w:p>
+            <w:pPr>
+              <w:pStyle w:val="Prrafodelista"/>
               <w:numPr>
                 <w:ilvl w:val="0"/>
                 <w:numId w:val="0"/>
@@ -2883,7 +2962,21 @@
               <w:rPr>
                 <w:rFonts w:asciiTheme="majorHAnsi" w:hAnsiTheme="majorHAnsi" w:cstheme="majorHAnsi"/>
               </w:rPr>
-              <w:t xml:space="preserve">.  The system must store the following data about them: a code (pattern “[A-Z]{3}-[0-9]{4}”, not blank, unique), a </w:t>
+              <w:t>.  The system must store the following data about them: a code (pattern “[A-Z]{3}</w:t>
+            </w:r>
+            <w:proofErr w:type="gramStart"/>
+            <w:r>
+              <w:rPr>
+                <w:rFonts w:asciiTheme="majorHAnsi" w:hAnsiTheme="majorHAnsi" w:cstheme="majorHAnsi"/>
+              </w:rPr>
+              <w:t>-[</w:t>
+            </w:r>
+            <w:proofErr w:type="gramEnd"/>
+            <w:r>
+              <w:rPr>
+                <w:rFonts w:asciiTheme="majorHAnsi" w:hAnsiTheme="majorHAnsi" w:cstheme="majorHAnsi"/>
+              </w:rPr>
+              <w:t xml:space="preserve">0-9]{4}”, not blank, unique), a </w:t>
             </w:r>
             <w:r>
               <w:rPr>
@@ -2958,7 +3051,7 @@
           </w:p>
           <w:p>
             <w:pPr>
-              <w:pStyle w:val="ListParagraph"/>
+              <w:pStyle w:val="Prrafodelista"/>
               <w:numPr>
                 <w:ilvl w:val="0"/>
                 <w:numId w:val="0"/>
@@ -3014,7 +3107,7 @@
               <w:widowControl w:val="0"/>
               <w:spacing w:line="240" w:lineRule="auto"/>
               <w:rPr>
-                <w:rStyle w:val="Hyperlink"/>
+                <w:rStyle w:val="Hipervnculo"/>
                 <w:rFonts w:asciiTheme="majorHAnsi" w:eastAsia="Montserrat" w:hAnsiTheme="majorHAnsi" w:cstheme="majorHAnsi"/>
               </w:rPr>
             </w:pPr>
@@ -3034,26 +3127,37 @@
               <w:rPr>
                 <w:rFonts w:asciiTheme="majorHAnsi" w:eastAsia="Montserrat" w:hAnsiTheme="majorHAnsi" w:cstheme="majorHAnsi"/>
               </w:rPr>
-            </w:r>
-            <w:r>
-              <w:rPr>
+              <w:fldChar w:fldCharType="separate"/>
+            </w:r>
+            <w:r>
+              <w:rPr>
+                <w:rStyle w:val="Hipervnculo"/>
+                <w:rFonts w:asciiTheme="majorHAnsi" w:hAnsiTheme="majorHAnsi" w:cstheme="majorHAnsi"/>
+              </w:rPr>
+              <w:br/>
+            </w:r>
+            <w:r>
+              <w:rPr>
+                <w:rStyle w:val="Hipervnculo"/>
                 <w:rFonts w:asciiTheme="majorHAnsi" w:eastAsia="Montserrat" w:hAnsiTheme="majorHAnsi" w:cstheme="majorHAnsi"/>
               </w:rPr>
-              <w:fldChar w:fldCharType="separate"/>
-            </w:r>
-            <w:r>
-              <w:rPr>
-                <w:rStyle w:val="Hyperlink"/>
-                <w:rFonts w:asciiTheme="majorHAnsi" w:hAnsiTheme="majorHAnsi" w:cstheme="majorHAnsi"/>
-              </w:rPr>
-              <w:br/>
-            </w:r>
-            <w:r>
-              <w:rPr>
-                <w:rStyle w:val="Hyperlink"/>
+              <w:t>Validación cliente</w:t>
+            </w:r>
+          </w:p>
+          <w:p>
+            <w:pPr>
+              <w:pStyle w:val="LO-normal"/>
+              <w:widowControl w:val="0"/>
+              <w:spacing w:line="240" w:lineRule="auto"/>
+              <w:rPr>
                 <w:rFonts w:asciiTheme="majorHAnsi" w:eastAsia="Montserrat" w:hAnsiTheme="majorHAnsi" w:cstheme="majorHAnsi"/>
               </w:rPr>
-              <w:t>Validación cliente</w:t>
+            </w:pPr>
+            <w:r>
+              <w:rPr>
+                <w:rFonts w:asciiTheme="majorHAnsi" w:eastAsia="Montserrat" w:hAnsiTheme="majorHAnsi" w:cstheme="majorHAnsi"/>
+              </w:rPr>
+              <w:fldChar w:fldCharType="end"/>
             </w:r>
           </w:p>
           <w:p>
@@ -3062,22 +3166,6 @@
               <w:widowControl w:val="0"/>
               <w:spacing w:line="240" w:lineRule="auto"/>
               <w:rPr>
-                <w:rFonts w:asciiTheme="majorHAnsi" w:eastAsia="Montserrat" w:hAnsiTheme="majorHAnsi" w:cstheme="majorHAnsi"/>
-              </w:rPr>
-            </w:pPr>
-            <w:r>
-              <w:rPr>
-                <w:rFonts w:asciiTheme="majorHAnsi" w:eastAsia="Montserrat" w:hAnsiTheme="majorHAnsi" w:cstheme="majorHAnsi"/>
-              </w:rPr>
-              <w:fldChar w:fldCharType="end"/>
-            </w:r>
-          </w:p>
-          <w:p>
-            <w:pPr>
-              <w:pStyle w:val="LO-normal"/>
-              <w:widowControl w:val="0"/>
-              <w:spacing w:line="240" w:lineRule="auto"/>
-              <w:rPr>
                 <w:rFonts w:ascii="Montserrat" w:eastAsia="Montserrat" w:hAnsi="Montserrat" w:cs="Montserrat"/>
               </w:rPr>
             </w:pPr>
@@ -3091,7 +3179,21 @@
               <w:rPr>
                 <w:rFonts w:asciiTheme="majorHAnsi" w:hAnsiTheme="majorHAnsi" w:cstheme="majorHAnsi"/>
               </w:rPr>
-              <w:t>ear un nuevo atributo booleano draftMode que indique si el proyecto ha sido publicado o no. De esta manera, si un proyecto tiene errores, indicado por otro atributo booleano, el sistema impedirá que se publique el proyecto hasta que se solucionen.</w:t>
+              <w:t xml:space="preserve">ear un nuevo atributo booleano </w:t>
+            </w:r>
+            <w:proofErr w:type="spellStart"/>
+            <w:r>
+              <w:rPr>
+                <w:rFonts w:asciiTheme="majorHAnsi" w:hAnsiTheme="majorHAnsi" w:cstheme="majorHAnsi"/>
+              </w:rPr>
+              <w:t>draftMode</w:t>
+            </w:r>
+            <w:proofErr w:type="spellEnd"/>
+            <w:r>
+              <w:rPr>
+                <w:rFonts w:asciiTheme="majorHAnsi" w:hAnsiTheme="majorHAnsi" w:cstheme="majorHAnsi"/>
+              </w:rPr>
+              <w:t xml:space="preserve"> que indique si el proyecto ha sido publicado o no. De esta manera, si un proyecto tiene errores, indicado por otro atributo booleano, el sistema impedirá que se publique el proyecto hasta que se solucionen.</w:t>
             </w:r>
           </w:p>
         </w:tc>
@@ -3120,6 +3222,7 @@
                 <w:lang w:val="en-US"/>
               </w:rPr>
             </w:pPr>
+            <w:proofErr w:type="spellStart"/>
             <w:r>
               <w:rPr>
                 <w:rFonts w:asciiTheme="majorHAnsi" w:hAnsiTheme="majorHAnsi" w:cstheme="majorHAnsi"/>
@@ -3127,12 +3230,22 @@
                 <w:bCs/>
                 <w:lang w:val="en-US"/>
               </w:rPr>
-              <w:t>Requisito 3</w:t>
-            </w:r>
-          </w:p>
-          <w:p>
-            <w:pPr>
-              <w:pStyle w:val="ListParagraph"/>
+              <w:t>Requisito</w:t>
+            </w:r>
+            <w:proofErr w:type="spellEnd"/>
+            <w:r>
+              <w:rPr>
+                <w:rFonts w:asciiTheme="majorHAnsi" w:hAnsiTheme="majorHAnsi" w:cstheme="majorHAnsi"/>
+                <w:b/>
+                <w:bCs/>
+                <w:lang w:val="en-US"/>
+              </w:rPr>
+              <w:t xml:space="preserve"> 3</w:t>
+            </w:r>
+          </w:p>
+          <w:p>
+            <w:pPr>
+              <w:pStyle w:val="Prrafodelista"/>
               <w:numPr>
                 <w:ilvl w:val="0"/>
                 <w:numId w:val="0"/>
@@ -3338,7 +3451,7 @@
             <w:hyperlink r:id="rId8" w:history="1">
               <w:r>
                 <w:rPr>
-                  <w:rStyle w:val="Hyperlink"/>
+                  <w:rStyle w:val="Hipervnculo"/>
                   <w:rFonts w:asciiTheme="majorHAnsi" w:hAnsiTheme="majorHAnsi" w:cstheme="majorHAnsi"/>
                 </w:rPr>
                 <w:t>Validación cliente</w:t>
@@ -3402,7 +3515,7 @@
     </w:tbl>
     <w:p>
       <w:pPr>
-        <w:pStyle w:val="Heading1"/>
+        <w:pStyle w:val="Ttulo1"/>
         <w:spacing w:before="320" w:after="320" w:line="360" w:lineRule="auto"/>
         <w:rPr>
           <w:b/>
@@ -3412,7 +3525,6 @@
       </w:pPr>
       <w:bookmarkStart w:id="6" w:name="_Toc159008965"/>
       <w:r>
-        <w:lastRenderedPageBreak/>
         <w:t>5. Conclusiones</w:t>
       </w:r>
       <w:bookmarkEnd w:id="6"/>
@@ -3602,7 +3714,7 @@
     </w:p>
     <w:p>
       <w:pPr>
-        <w:pStyle w:val="Heading1"/>
+        <w:pStyle w:val="Ttulo1"/>
         <w:spacing w:before="320" w:after="320" w:line="360" w:lineRule="auto"/>
         <w:rPr>
           <w:b/>
@@ -3612,7 +3724,6 @@
       </w:pPr>
       <w:bookmarkStart w:id="7" w:name="_Toc159008966"/>
       <w:r>
-        <w:lastRenderedPageBreak/>
         <w:t>6. Bibliografía</w:t>
       </w:r>
       <w:bookmarkEnd w:id="7"/>
@@ -3656,7 +3767,7 @@
 </file>
 
 <file path=word/endnotes.xml><?xml version="1.0" encoding="utf-8"?>
-<w:endnotes xmlns:wpc="http://schemas.microsoft.com/office/word/2010/wordprocessingCanvas" xmlns:cx="http://schemas.microsoft.com/office/drawing/2014/chartex" xmlns:cx1="http://schemas.microsoft.com/office/drawing/2015/9/8/chartex" xmlns:cx2="http://schemas.microsoft.com/office/drawing/2015/10/21/chartex" xmlns:cx3="http://schemas.microsoft.com/office/drawing/2016/5/9/chartex" xmlns:cx4="http://schemas.microsoft.com/office/drawing/2016/5/10/chartex" xmlns:cx5="http://schemas.microsoft.com/office/drawing/2016/5/11/chartex" xmlns:cx6="http://schemas.microsoft.com/office/drawing/2016/5/12/chartex" xmlns:cx7="http://schemas.microsoft.com/office/drawing/2016/5/13/chartex" xmlns:cx8="http://schemas.microsoft.com/office/drawing/2016/5/14/chartex" xmlns:mc="http://schemas.openxmlformats.org/markup-compatibility/2006" xmlns:aink="http://schemas.microsoft.com/office/drawing/2016/ink" xmlns:am3d="http://schemas.microsoft.com/office/drawing/2017/model3d" xmlns:o="urn:schemas-microsoft-com:office:office" xmlns:oel="http://schemas.microsoft.com/office/2019/extlst" xmlns:r="http://schemas.openxmlformats.org/officeDocument/2006/relationships" xmlns:m="http://schemas.openxmlformats.org/officeDocument/2006/math" xmlns:v="urn:schemas-microsoft-com:vml" xmlns:wp14="http://schemas.microsoft.com/office/word/2010/wordprocessingDrawing" xmlns:wp="http://schemas.openxmlformats.org/drawingml/2006/wordprocessingDrawing" xmlns:w10="urn:schemas-microsoft-com:office:word" xmlns:w="http://schemas.openxmlformats.org/wordprocessingml/2006/main" xmlns:w14="http://schemas.microsoft.com/office/word/2010/wordml" xmlns:w15="http://schemas.microsoft.com/office/word/2012/wordml" xmlns:w16cex="http://schemas.microsoft.com/office/word/2018/wordml/cex" xmlns:w16cid="http://schemas.microsoft.com/office/word/2016/wordml/cid" xmlns:w16="http://schemas.microsoft.com/office/word/2018/wordml" xmlns:w16sdtdh="http://schemas.microsoft.com/office/word/2020/wordml/sdtdatahash" xmlns:w16se="http://schemas.microsoft.com/office/word/2015/wordml/symex" xmlns:wpg="http://schemas.microsoft.com/office/word/2010/wordprocessingGroup" xmlns:wpi="http://schemas.microsoft.com/office/word/2010/wordprocessingInk" xmlns:wne="http://schemas.microsoft.com/office/word/2006/wordml" xmlns:wps="http://schemas.microsoft.com/office/word/2010/wordprocessingShape" mc:Ignorable="w14 w15 w16se w16cid w16 w16cex w16sdtdh wp14">
+<w:endnotes xmlns:wpc="http://schemas.microsoft.com/office/word/2010/wordprocessingCanvas" xmlns:cx="http://schemas.microsoft.com/office/drawing/2014/chartex" xmlns:cx1="http://schemas.microsoft.com/office/drawing/2015/9/8/chartex" xmlns:cx2="http://schemas.microsoft.com/office/drawing/2015/10/21/chartex" xmlns:cx3="http://schemas.microsoft.com/office/drawing/2016/5/9/chartex" xmlns:cx4="http://schemas.microsoft.com/office/drawing/2016/5/10/chartex" xmlns:cx5="http://schemas.microsoft.com/office/drawing/2016/5/11/chartex" xmlns:cx6="http://schemas.microsoft.com/office/drawing/2016/5/12/chartex" xmlns:cx7="http://schemas.microsoft.com/office/drawing/2016/5/13/chartex" xmlns:cx8="http://schemas.microsoft.com/office/drawing/2016/5/14/chartex" xmlns:mc="http://schemas.openxmlformats.org/markup-compatibility/2006" xmlns:aink="http://schemas.microsoft.com/office/drawing/2016/ink" xmlns:am3d="http://schemas.microsoft.com/office/drawing/2017/model3d" xmlns:o="urn:schemas-microsoft-com:office:office" xmlns:r="http://schemas.openxmlformats.org/officeDocument/2006/relationships" xmlns:m="http://schemas.openxmlformats.org/officeDocument/2006/math" xmlns:v="urn:schemas-microsoft-com:vml" xmlns:wp14="http://schemas.microsoft.com/office/word/2010/wordprocessingDrawing" xmlns:wp="http://schemas.openxmlformats.org/drawingml/2006/wordprocessingDrawing" xmlns:w10="urn:schemas-microsoft-com:office:word" xmlns:w="http://schemas.openxmlformats.org/wordprocessingml/2006/main" xmlns:w14="http://schemas.microsoft.com/office/word/2010/wordml" xmlns:w15="http://schemas.microsoft.com/office/word/2012/wordml" xmlns:w16cex="http://schemas.microsoft.com/office/word/2018/wordml/cex" xmlns:w16cid="http://schemas.microsoft.com/office/word/2016/wordml/cid" xmlns:w16="http://schemas.microsoft.com/office/word/2018/wordml" xmlns:w16sdtdh="http://schemas.microsoft.com/office/word/2020/wordml/sdtdatahash" xmlns:w16se="http://schemas.microsoft.com/office/word/2015/wordml/symex" xmlns:wpg="http://schemas.microsoft.com/office/word/2010/wordprocessingGroup" xmlns:wpi="http://schemas.microsoft.com/office/word/2010/wordprocessingInk" xmlns:wne="http://schemas.microsoft.com/office/word/2006/wordml" xmlns:wps="http://schemas.microsoft.com/office/word/2010/wordprocessingShape" mc:Ignorable="w14 w15 w16se w16cid w16 w16cex w16sdtdh wp14">
   <w:endnote w:type="separator" w:id="-1">
     <w:p>
       <w:pPr>
@@ -3681,7 +3792,7 @@
 </file>
 
 <file path=word/footnotes.xml><?xml version="1.0" encoding="utf-8"?>
-<w:footnotes xmlns:wpc="http://schemas.microsoft.com/office/word/2010/wordprocessingCanvas" xmlns:cx="http://schemas.microsoft.com/office/drawing/2014/chartex" xmlns:cx1="http://schemas.microsoft.com/office/drawing/2015/9/8/chartex" xmlns:cx2="http://schemas.microsoft.com/office/drawing/2015/10/21/chartex" xmlns:cx3="http://schemas.microsoft.com/office/drawing/2016/5/9/chartex" xmlns:cx4="http://schemas.microsoft.com/office/drawing/2016/5/10/chartex" xmlns:cx5="http://schemas.microsoft.com/office/drawing/2016/5/11/chartex" xmlns:cx6="http://schemas.microsoft.com/office/drawing/2016/5/12/chartex" xmlns:cx7="http://schemas.microsoft.com/office/drawing/2016/5/13/chartex" xmlns:cx8="http://schemas.microsoft.com/office/drawing/2016/5/14/chartex" xmlns:mc="http://schemas.openxmlformats.org/markup-compatibility/2006" xmlns:aink="http://schemas.microsoft.com/office/drawing/2016/ink" xmlns:am3d="http://schemas.microsoft.com/office/drawing/2017/model3d" xmlns:o="urn:schemas-microsoft-com:office:office" xmlns:oel="http://schemas.microsoft.com/office/2019/extlst" xmlns:r="http://schemas.openxmlformats.org/officeDocument/2006/relationships" xmlns:m="http://schemas.openxmlformats.org/officeDocument/2006/math" xmlns:v="urn:schemas-microsoft-com:vml" xmlns:wp14="http://schemas.microsoft.com/office/word/2010/wordprocessingDrawing" xmlns:wp="http://schemas.openxmlformats.org/drawingml/2006/wordprocessingDrawing" xmlns:w10="urn:schemas-microsoft-com:office:word" xmlns:w="http://schemas.openxmlformats.org/wordprocessingml/2006/main" xmlns:w14="http://schemas.microsoft.com/office/word/2010/wordml" xmlns:w15="http://schemas.microsoft.com/office/word/2012/wordml" xmlns:w16cex="http://schemas.microsoft.com/office/word/2018/wordml/cex" xmlns:w16cid="http://schemas.microsoft.com/office/word/2016/wordml/cid" xmlns:w16="http://schemas.microsoft.com/office/word/2018/wordml" xmlns:w16sdtdh="http://schemas.microsoft.com/office/word/2020/wordml/sdtdatahash" xmlns:w16se="http://schemas.microsoft.com/office/word/2015/wordml/symex" xmlns:wpg="http://schemas.microsoft.com/office/word/2010/wordprocessingGroup" xmlns:wpi="http://schemas.microsoft.com/office/word/2010/wordprocessingInk" xmlns:wne="http://schemas.microsoft.com/office/word/2006/wordml" xmlns:wps="http://schemas.microsoft.com/office/word/2010/wordprocessingShape" mc:Ignorable="w14 w15 w16se w16cid w16 w16cex w16sdtdh wp14">
+<w:footnotes xmlns:wpc="http://schemas.microsoft.com/office/word/2010/wordprocessingCanvas" xmlns:cx="http://schemas.microsoft.com/office/drawing/2014/chartex" xmlns:cx1="http://schemas.microsoft.com/office/drawing/2015/9/8/chartex" xmlns:cx2="http://schemas.microsoft.com/office/drawing/2015/10/21/chartex" xmlns:cx3="http://schemas.microsoft.com/office/drawing/2016/5/9/chartex" xmlns:cx4="http://schemas.microsoft.com/office/drawing/2016/5/10/chartex" xmlns:cx5="http://schemas.microsoft.com/office/drawing/2016/5/11/chartex" xmlns:cx6="http://schemas.microsoft.com/office/drawing/2016/5/12/chartex" xmlns:cx7="http://schemas.microsoft.com/office/drawing/2016/5/13/chartex" xmlns:cx8="http://schemas.microsoft.com/office/drawing/2016/5/14/chartex" xmlns:mc="http://schemas.openxmlformats.org/markup-compatibility/2006" xmlns:aink="http://schemas.microsoft.com/office/drawing/2016/ink" xmlns:am3d="http://schemas.microsoft.com/office/drawing/2017/model3d" xmlns:o="urn:schemas-microsoft-com:office:office" xmlns:r="http://schemas.openxmlformats.org/officeDocument/2006/relationships" xmlns:m="http://schemas.openxmlformats.org/officeDocument/2006/math" xmlns:v="urn:schemas-microsoft-com:vml" xmlns:wp14="http://schemas.microsoft.com/office/word/2010/wordprocessingDrawing" xmlns:wp="http://schemas.openxmlformats.org/drawingml/2006/wordprocessingDrawing" xmlns:w10="urn:schemas-microsoft-com:office:word" xmlns:w="http://schemas.openxmlformats.org/wordprocessingml/2006/main" xmlns:w14="http://schemas.microsoft.com/office/word/2010/wordml" xmlns:w15="http://schemas.microsoft.com/office/word/2012/wordml" xmlns:w16cex="http://schemas.microsoft.com/office/word/2018/wordml/cex" xmlns:w16cid="http://schemas.microsoft.com/office/word/2016/wordml/cid" xmlns:w16="http://schemas.microsoft.com/office/word/2018/wordml" xmlns:w16sdtdh="http://schemas.microsoft.com/office/word/2020/wordml/sdtdatahash" xmlns:w16se="http://schemas.microsoft.com/office/word/2015/wordml/symex" xmlns:wpg="http://schemas.microsoft.com/office/word/2010/wordprocessingGroup" xmlns:wpi="http://schemas.microsoft.com/office/word/2010/wordprocessingInk" xmlns:wne="http://schemas.microsoft.com/office/word/2006/wordml" xmlns:wps="http://schemas.microsoft.com/office/word/2010/wordprocessingShape" mc:Ignorable="w14 w15 w16se w16cid w16 w16cex w16sdtdh wp14">
   <w:footnote w:type="separator" w:id="-1">
     <w:p>
       <w:pPr>
@@ -3706,7 +3817,7 @@
 </file>
 
 <file path=word/header1.xml><?xml version="1.0" encoding="utf-8"?>
-<w:hdr xmlns:wpc="http://schemas.microsoft.com/office/word/2010/wordprocessingCanvas" xmlns:cx="http://schemas.microsoft.com/office/drawing/2014/chartex" xmlns:cx1="http://schemas.microsoft.com/office/drawing/2015/9/8/chartex" xmlns:cx2="http://schemas.microsoft.com/office/drawing/2015/10/21/chartex" xmlns:cx3="http://schemas.microsoft.com/office/drawing/2016/5/9/chartex" xmlns:cx4="http://schemas.microsoft.com/office/drawing/2016/5/10/chartex" xmlns:cx5="http://schemas.microsoft.com/office/drawing/2016/5/11/chartex" xmlns:cx6="http://schemas.microsoft.com/office/drawing/2016/5/12/chartex" xmlns:cx7="http://schemas.microsoft.com/office/drawing/2016/5/13/chartex" xmlns:cx8="http://schemas.microsoft.com/office/drawing/2016/5/14/chartex" xmlns:mc="http://schemas.openxmlformats.org/markup-compatibility/2006" xmlns:aink="http://schemas.microsoft.com/office/drawing/2016/ink" xmlns:am3d="http://schemas.microsoft.com/office/drawing/2017/model3d" xmlns:o="urn:schemas-microsoft-com:office:office" xmlns:oel="http://schemas.microsoft.com/office/2019/extlst" xmlns:r="http://schemas.openxmlformats.org/officeDocument/2006/relationships" xmlns:m="http://schemas.openxmlformats.org/officeDocument/2006/math" xmlns:v="urn:schemas-microsoft-com:vml" xmlns:wp14="http://schemas.microsoft.com/office/word/2010/wordprocessingDrawing" xmlns:wp="http://schemas.openxmlformats.org/drawingml/2006/wordprocessingDrawing" xmlns:w10="urn:schemas-microsoft-com:office:word" xmlns:w="http://schemas.openxmlformats.org/wordprocessingml/2006/main" xmlns:w14="http://schemas.microsoft.com/office/word/2010/wordml" xmlns:w15="http://schemas.microsoft.com/office/word/2012/wordml" xmlns:w16cex="http://schemas.microsoft.com/office/word/2018/wordml/cex" xmlns:w16cid="http://schemas.microsoft.com/office/word/2016/wordml/cid" xmlns:w16="http://schemas.microsoft.com/office/word/2018/wordml" xmlns:w16sdtdh="http://schemas.microsoft.com/office/word/2020/wordml/sdtdatahash" xmlns:w16se="http://schemas.microsoft.com/office/word/2015/wordml/symex" xmlns:wpg="http://schemas.microsoft.com/office/word/2010/wordprocessingGroup" xmlns:wpi="http://schemas.microsoft.com/office/word/2010/wordprocessingInk" xmlns:wne="http://schemas.microsoft.com/office/word/2006/wordml" xmlns:wps="http://schemas.microsoft.com/office/word/2010/wordprocessingShape" mc:Ignorable="w14 w15 w16se w16cid w16 w16cex w16sdtdh wp14">
+<w:hdr xmlns:wpc="http://schemas.microsoft.com/office/word/2010/wordprocessingCanvas" xmlns:cx="http://schemas.microsoft.com/office/drawing/2014/chartex" xmlns:cx1="http://schemas.microsoft.com/office/drawing/2015/9/8/chartex" xmlns:cx2="http://schemas.microsoft.com/office/drawing/2015/10/21/chartex" xmlns:cx3="http://schemas.microsoft.com/office/drawing/2016/5/9/chartex" xmlns:cx4="http://schemas.microsoft.com/office/drawing/2016/5/10/chartex" xmlns:cx5="http://schemas.microsoft.com/office/drawing/2016/5/11/chartex" xmlns:cx6="http://schemas.microsoft.com/office/drawing/2016/5/12/chartex" xmlns:cx7="http://schemas.microsoft.com/office/drawing/2016/5/13/chartex" xmlns:cx8="http://schemas.microsoft.com/office/drawing/2016/5/14/chartex" xmlns:mc="http://schemas.openxmlformats.org/markup-compatibility/2006" xmlns:aink="http://schemas.microsoft.com/office/drawing/2016/ink" xmlns:am3d="http://schemas.microsoft.com/office/drawing/2017/model3d" xmlns:o="urn:schemas-microsoft-com:office:office" xmlns:r="http://schemas.openxmlformats.org/officeDocument/2006/relationships" xmlns:m="http://schemas.openxmlformats.org/officeDocument/2006/math" xmlns:v="urn:schemas-microsoft-com:vml" xmlns:wp14="http://schemas.microsoft.com/office/word/2010/wordprocessingDrawing" xmlns:wp="http://schemas.openxmlformats.org/drawingml/2006/wordprocessingDrawing" xmlns:w10="urn:schemas-microsoft-com:office:word" xmlns:w="http://schemas.openxmlformats.org/wordprocessingml/2006/main" xmlns:w14="http://schemas.microsoft.com/office/word/2010/wordml" xmlns:w15="http://schemas.microsoft.com/office/word/2012/wordml" xmlns:w16cex="http://schemas.microsoft.com/office/word/2018/wordml/cex" xmlns:w16cid="http://schemas.microsoft.com/office/word/2016/wordml/cid" xmlns:w16="http://schemas.microsoft.com/office/word/2018/wordml" xmlns:w16sdtdh="http://schemas.microsoft.com/office/word/2020/wordml/sdtdatahash" xmlns:w16se="http://schemas.microsoft.com/office/word/2015/wordml/symex" xmlns:wpg="http://schemas.microsoft.com/office/word/2010/wordprocessingGroup" xmlns:wpi="http://schemas.microsoft.com/office/word/2010/wordprocessingInk" xmlns:wne="http://schemas.microsoft.com/office/word/2006/wordml" xmlns:wps="http://schemas.microsoft.com/office/word/2010/wordprocessingShape" mc:Ignorable="w14 w15 w16se w16cid w16 w16cex w16sdtdh wp14">
   <w:p>
     <w:pPr>
       <w:widowControl w:val="0"/>
@@ -3831,7 +3942,10 @@
             <w:jc w:val="center"/>
           </w:pPr>
           <w:r>
-            <w:t>Documentación de la entrega D01</w:t>
+            <w:t>Documentación de la entrega D0</w:t>
+          </w:r>
+          <w:r>
+            <w:t>2</w:t>
           </w:r>
         </w:p>
         <w:p>
@@ -3933,7 +4047,7 @@
 </file>
 
 <file path=word/numbering.xml><?xml version="1.0" encoding="utf-8"?>
-<w:numbering xmlns:wpc="http://schemas.microsoft.com/office/word/2010/wordprocessingCanvas" xmlns:cx="http://schemas.microsoft.com/office/drawing/2014/chartex" xmlns:cx1="http://schemas.microsoft.com/office/drawing/2015/9/8/chartex" xmlns:cx2="http://schemas.microsoft.com/office/drawing/2015/10/21/chartex" xmlns:cx3="http://schemas.microsoft.com/office/drawing/2016/5/9/chartex" xmlns:cx4="http://schemas.microsoft.com/office/drawing/2016/5/10/chartex" xmlns:cx5="http://schemas.microsoft.com/office/drawing/2016/5/11/chartex" xmlns:cx6="http://schemas.microsoft.com/office/drawing/2016/5/12/chartex" xmlns:cx7="http://schemas.microsoft.com/office/drawing/2016/5/13/chartex" xmlns:cx8="http://schemas.microsoft.com/office/drawing/2016/5/14/chartex" xmlns:mc="http://schemas.openxmlformats.org/markup-compatibility/2006" xmlns:aink="http://schemas.microsoft.com/office/drawing/2016/ink" xmlns:am3d="http://schemas.microsoft.com/office/drawing/2017/model3d" xmlns:o="urn:schemas-microsoft-com:office:office" xmlns:oel="http://schemas.microsoft.com/office/2019/extlst" xmlns:r="http://schemas.openxmlformats.org/officeDocument/2006/relationships" xmlns:m="http://schemas.openxmlformats.org/officeDocument/2006/math" xmlns:v="urn:schemas-microsoft-com:vml" xmlns:wp14="http://schemas.microsoft.com/office/word/2010/wordprocessingDrawing" xmlns:wp="http://schemas.openxmlformats.org/drawingml/2006/wordprocessingDrawing" xmlns:w10="urn:schemas-microsoft-com:office:word" xmlns:w="http://schemas.openxmlformats.org/wordprocessingml/2006/main" xmlns:w14="http://schemas.microsoft.com/office/word/2010/wordml" xmlns:w15="http://schemas.microsoft.com/office/word/2012/wordml" xmlns:w16cex="http://schemas.microsoft.com/office/word/2018/wordml/cex" xmlns:w16cid="http://schemas.microsoft.com/office/word/2016/wordml/cid" xmlns:w16="http://schemas.microsoft.com/office/word/2018/wordml" xmlns:w16sdtdh="http://schemas.microsoft.com/office/word/2020/wordml/sdtdatahash" xmlns:w16se="http://schemas.microsoft.com/office/word/2015/wordml/symex" xmlns:wpg="http://schemas.microsoft.com/office/word/2010/wordprocessingGroup" xmlns:wpi="http://schemas.microsoft.com/office/word/2010/wordprocessingInk" xmlns:wne="http://schemas.microsoft.com/office/word/2006/wordml" xmlns:wps="http://schemas.microsoft.com/office/word/2010/wordprocessingShape" mc:Ignorable="w14 w15 w16se w16cid w16 w16cex w16sdtdh wp14">
+<w:numbering xmlns:wpc="http://schemas.microsoft.com/office/word/2010/wordprocessingCanvas" xmlns:cx="http://schemas.microsoft.com/office/drawing/2014/chartex" xmlns:cx1="http://schemas.microsoft.com/office/drawing/2015/9/8/chartex" xmlns:cx2="http://schemas.microsoft.com/office/drawing/2015/10/21/chartex" xmlns:cx3="http://schemas.microsoft.com/office/drawing/2016/5/9/chartex" xmlns:cx4="http://schemas.microsoft.com/office/drawing/2016/5/10/chartex" xmlns:cx5="http://schemas.microsoft.com/office/drawing/2016/5/11/chartex" xmlns:cx6="http://schemas.microsoft.com/office/drawing/2016/5/12/chartex" xmlns:cx7="http://schemas.microsoft.com/office/drawing/2016/5/13/chartex" xmlns:cx8="http://schemas.microsoft.com/office/drawing/2016/5/14/chartex" xmlns:mc="http://schemas.openxmlformats.org/markup-compatibility/2006" xmlns:aink="http://schemas.microsoft.com/office/drawing/2016/ink" xmlns:am3d="http://schemas.microsoft.com/office/drawing/2017/model3d" xmlns:o="urn:schemas-microsoft-com:office:office" xmlns:r="http://schemas.openxmlformats.org/officeDocument/2006/relationships" xmlns:m="http://schemas.openxmlformats.org/officeDocument/2006/math" xmlns:v="urn:schemas-microsoft-com:vml" xmlns:wp14="http://schemas.microsoft.com/office/word/2010/wordprocessingDrawing" xmlns:wp="http://schemas.openxmlformats.org/drawingml/2006/wordprocessingDrawing" xmlns:w10="urn:schemas-microsoft-com:office:word" xmlns:w="http://schemas.openxmlformats.org/wordprocessingml/2006/main" xmlns:w14="http://schemas.microsoft.com/office/word/2010/wordml" xmlns:w15="http://schemas.microsoft.com/office/word/2012/wordml" xmlns:w16cex="http://schemas.microsoft.com/office/word/2018/wordml/cex" xmlns:w16cid="http://schemas.microsoft.com/office/word/2016/wordml/cid" xmlns:w16="http://schemas.microsoft.com/office/word/2018/wordml" xmlns:w16sdtdh="http://schemas.microsoft.com/office/word/2020/wordml/sdtdatahash" xmlns:w16se="http://schemas.microsoft.com/office/word/2015/wordml/symex" xmlns:wpg="http://schemas.microsoft.com/office/word/2010/wordprocessingGroup" xmlns:wpi="http://schemas.microsoft.com/office/word/2010/wordprocessingInk" xmlns:wne="http://schemas.microsoft.com/office/word/2006/wordml" xmlns:wps="http://schemas.microsoft.com/office/word/2010/wordprocessingShape" mc:Ignorable="w14 w15 w16se w16cid w16 w16cex w16sdtdh wp14">
   <w:abstractNum w:abstractNumId="0" w15:restartNumberingAfterBreak="0">
     <w:nsid w:val="5EA362DD"/>
     <w:multiLevelType w:val="hybridMultilevel"/>
@@ -3941,7 +4055,7 @@
     <w:lvl w:ilvl="0" w:tplc="C2C8213C">
       <w:start w:val="1"/>
       <w:numFmt w:val="decimal"/>
-      <w:pStyle w:val="ListParagraph"/>
+      <w:pStyle w:val="Prrafodelista"/>
       <w:lvlText w:val="%1)"/>
       <w:lvlJc w:val="left"/>
       <w:pPr>
@@ -4058,7 +4172,7 @@
       </w:rPr>
     </w:lvl>
   </w:abstractNum>
-  <w:num w:numId="1" w16cid:durableId="85154572">
+  <w:num w:numId="1">
     <w:abstractNumId w:val="0"/>
   </w:num>
 </w:numbering>
@@ -4466,7 +4580,7 @@
       <w:spacing w:line="276" w:lineRule="auto"/>
     </w:pPr>
   </w:style>
-  <w:style w:type="paragraph" w:styleId="Heading1">
+  <w:style w:type="paragraph" w:styleId="Ttulo1">
     <w:name w:val="heading 1"/>
     <w:basedOn w:val="Normal"/>
     <w:next w:val="Normal"/>
@@ -4483,7 +4597,7 @@
       <w:szCs w:val="40"/>
     </w:rPr>
   </w:style>
-  <w:style w:type="paragraph" w:styleId="Heading2">
+  <w:style w:type="paragraph" w:styleId="Ttulo2">
     <w:name w:val="heading 2"/>
     <w:basedOn w:val="Normal"/>
     <w:next w:val="Normal"/>
@@ -4501,7 +4615,7 @@
       <w:szCs w:val="32"/>
     </w:rPr>
   </w:style>
-  <w:style w:type="paragraph" w:styleId="Heading3">
+  <w:style w:type="paragraph" w:styleId="Ttulo3">
     <w:name w:val="heading 3"/>
     <w:basedOn w:val="Normal"/>
     <w:next w:val="Normal"/>
@@ -4521,7 +4635,7 @@
       <w:szCs w:val="28"/>
     </w:rPr>
   </w:style>
-  <w:style w:type="paragraph" w:styleId="Heading4">
+  <w:style w:type="paragraph" w:styleId="Ttulo4">
     <w:name w:val="heading 4"/>
     <w:basedOn w:val="Normal"/>
     <w:next w:val="Normal"/>
@@ -4541,7 +4655,7 @@
       <w:szCs w:val="24"/>
     </w:rPr>
   </w:style>
-  <w:style w:type="paragraph" w:styleId="Heading5">
+  <w:style w:type="paragraph" w:styleId="Ttulo5">
     <w:name w:val="heading 5"/>
     <w:basedOn w:val="Normal"/>
     <w:next w:val="Normal"/>
@@ -4559,7 +4673,7 @@
       <w:color w:val="666666"/>
     </w:rPr>
   </w:style>
-  <w:style w:type="paragraph" w:styleId="Heading6">
+  <w:style w:type="paragraph" w:styleId="Ttulo6">
     <w:name w:val="heading 6"/>
     <w:basedOn w:val="Normal"/>
     <w:next w:val="Normal"/>
@@ -4578,13 +4692,13 @@
       <w:color w:val="666666"/>
     </w:rPr>
   </w:style>
-  <w:style w:type="character" w:default="1" w:styleId="DefaultParagraphFont">
+  <w:style w:type="character" w:default="1" w:styleId="Fuentedeprrafopredeter">
     <w:name w:val="Default Paragraph Font"/>
     <w:uiPriority w:val="1"/>
     <w:semiHidden/>
     <w:unhideWhenUsed/>
   </w:style>
-  <w:style w:type="table" w:default="1" w:styleId="TableNormal">
+  <w:style w:type="table" w:default="1" w:styleId="Tablanormal">
     <w:name w:val="Normal Table"/>
     <w:uiPriority w:val="99"/>
     <w:semiHidden/>
@@ -4599,13 +4713,13 @@
       </w:tblCellMar>
     </w:tblPr>
   </w:style>
-  <w:style w:type="numbering" w:default="1" w:styleId="NoList">
+  <w:style w:type="numbering" w:default="1" w:styleId="Sinlista">
     <w:name w:val="No List"/>
     <w:uiPriority w:val="99"/>
     <w:semiHidden/>
     <w:unhideWhenUsed/>
   </w:style>
-  <w:style w:type="character" w:styleId="Hyperlink">
+  <w:style w:type="character" w:styleId="Hipervnculo">
     <w:name w:val="Hyperlink"/>
     <w:uiPriority w:val="99"/>
     <w:rPr>
@@ -4620,7 +4734,7 @@
   <w:style w:type="paragraph" w:customStyle="1" w:styleId="Heading">
     <w:name w:val="Heading"/>
     <w:basedOn w:val="Normal"/>
-    <w:next w:val="BodyText"/>
+    <w:next w:val="Textoindependiente"/>
     <w:qFormat/>
     <w:pPr>
       <w:keepNext/>
@@ -4632,21 +4746,21 @@
       <w:szCs w:val="28"/>
     </w:rPr>
   </w:style>
-  <w:style w:type="paragraph" w:styleId="BodyText">
+  <w:style w:type="paragraph" w:styleId="Textoindependiente">
     <w:name w:val="Body Text"/>
     <w:basedOn w:val="Normal"/>
     <w:pPr>
       <w:spacing w:after="140"/>
     </w:pPr>
   </w:style>
-  <w:style w:type="paragraph" w:styleId="List">
+  <w:style w:type="paragraph" w:styleId="Lista">
     <w:name w:val="List"/>
-    <w:basedOn w:val="BodyText"/>
+    <w:basedOn w:val="Textoindependiente"/>
     <w:rPr>
       <w:rFonts w:cs="Lohit Devanagari"/>
     </w:rPr>
   </w:style>
-  <w:style w:type="paragraph" w:styleId="Caption">
+  <w:style w:type="paragraph" w:styleId="Descripcin">
     <w:name w:val="caption"/>
     <w:basedOn w:val="Normal"/>
     <w:qFormat/>
@@ -4673,7 +4787,7 @@
       <w:rFonts w:cs="Lohit Devanagari"/>
     </w:rPr>
   </w:style>
-  <w:style w:type="paragraph" w:styleId="Title">
+  <w:style w:type="paragraph" w:styleId="Ttulo">
     <w:name w:val="Title"/>
     <w:basedOn w:val="Normal"/>
     <w:next w:val="Normal"/>
@@ -4689,7 +4803,7 @@
       <w:szCs w:val="52"/>
     </w:rPr>
   </w:style>
-  <w:style w:type="paragraph" w:styleId="Subtitle">
+  <w:style w:type="paragraph" w:styleId="Subttulo">
     <w:name w:val="Subtitle"/>
     <w:basedOn w:val="Normal"/>
     <w:next w:val="Normal"/>
@@ -4711,7 +4825,7 @@
     <w:basedOn w:val="Normal"/>
     <w:qFormat/>
   </w:style>
-  <w:style w:type="paragraph" w:styleId="Header">
+  <w:style w:type="paragraph" w:styleId="Encabezado">
     <w:name w:val="header"/>
     <w:basedOn w:val="HeaderandFooter"/>
   </w:style>
@@ -4748,7 +4862,7 @@
       <w:spacing w:line="276" w:lineRule="auto"/>
     </w:pPr>
   </w:style>
-  <w:style w:type="paragraph" w:styleId="TOC2">
+  <w:style w:type="paragraph" w:styleId="TDC2">
     <w:name w:val="toc 2"/>
     <w:basedOn w:val="Normal"/>
     <w:next w:val="Normal"/>
@@ -4761,7 +4875,7 @@
       <w:ind w:left="220"/>
     </w:pPr>
   </w:style>
-  <w:style w:type="paragraph" w:styleId="TOC1">
+  <w:style w:type="paragraph" w:styleId="TDC1">
     <w:name w:val="toc 1"/>
     <w:basedOn w:val="Normal"/>
     <w:next w:val="Normal"/>
@@ -4773,10 +4887,10 @@
       <w:spacing w:after="100"/>
     </w:pPr>
   </w:style>
-  <w:style w:type="paragraph" w:styleId="Footer">
+  <w:style w:type="paragraph" w:styleId="Piedepgina">
     <w:name w:val="footer"/>
     <w:basedOn w:val="Normal"/>
-    <w:link w:val="FooterChar"/>
+    <w:link w:val="PiedepginaCar"/>
     <w:uiPriority w:val="99"/>
     <w:unhideWhenUsed/>
     <w:rsid w:val="00D96C67"/>
@@ -4788,14 +4902,14 @@
       <w:spacing w:line="240" w:lineRule="auto"/>
     </w:pPr>
   </w:style>
-  <w:style w:type="character" w:customStyle="1" w:styleId="FooterChar">
-    <w:name w:val="Footer Char"/>
-    <w:basedOn w:val="DefaultParagraphFont"/>
-    <w:link w:val="Footer"/>
+  <w:style w:type="character" w:customStyle="1" w:styleId="PiedepginaCar">
+    <w:name w:val="Pie de página Car"/>
+    <w:basedOn w:val="Fuentedeprrafopredeter"/>
+    <w:link w:val="Piedepgina"/>
     <w:uiPriority w:val="99"/>
     <w:rsid w:val="00D96C67"/>
   </w:style>
-  <w:style w:type="paragraph" w:styleId="ListParagraph">
+  <w:style w:type="paragraph" w:styleId="Prrafodelista">
     <w:name w:val="List Paragraph"/>
     <w:basedOn w:val="Normal"/>
     <w:uiPriority w:val="34"/>
@@ -4815,9 +4929,9 @@
       <w:lang w:val="en-GB" w:eastAsia="en-US"/>
     </w:rPr>
   </w:style>
-  <w:style w:type="character" w:styleId="UnresolvedMention">
+  <w:style w:type="character" w:styleId="Mencinsinresolver">
     <w:name w:val="Unresolved Mention"/>
-    <w:basedOn w:val="DefaultParagraphFont"/>
+    <w:basedOn w:val="Fuentedeprrafopredeter"/>
     <w:uiPriority w:val="99"/>
     <w:semiHidden/>
     <w:unhideWhenUsed/>
@@ -4827,9 +4941,9 @@
       <w:shd w:val="clear" w:color="auto" w:fill="E1DFDD"/>
     </w:rPr>
   </w:style>
-  <w:style w:type="character" w:styleId="FollowedHyperlink">
+  <w:style w:type="character" w:styleId="Hipervnculovisitado">
     <w:name w:val="FollowedHyperlink"/>
-    <w:basedOn w:val="DefaultParagraphFont"/>
+    <w:basedOn w:val="Fuentedeprrafopredeter"/>
     <w:uiPriority w:val="99"/>
     <w:semiHidden/>
     <w:unhideWhenUsed/>

</xml_diff>